<commit_message>
BC - Added provisional 'Cost Calculation'
</commit_message>
<xml_diff>
--- a/PROJECT/BC/TINF20C_BC_lwIP_Team_4_0v1.docx
+++ b/PROJECT/BC/TINF20C_BC_lwIP_Team_4_0v1.docx
@@ -576,16 +576,6 @@
           <w:lang w:val="en-GB"/>
         </w:rPr>
         <w:t>70178 Stuttgart</w:t>
-      </w:r>
-      <w:r>
-        <w:rPr>
-          <w:rFonts w:ascii="Calibri" w:hAnsi="Calibri" w:cs="Calibri"/>
-          <w:i w:val="0"/>
-          <w:iCs w:val="0"/>
-          <w:color w:val="000000" w:themeColor="text1"/>
-          <w:lang w:val="en-GB"/>
-        </w:rPr>
-        <w:t xml:space="preserve"> fdafdafda</w:t>
       </w:r>
     </w:p>
     <w:p>
@@ -2912,6 +2902,13 @@
           <w:lang w:val="en-GB"/>
         </w:rPr>
       </w:pPr>
+      <w:r>
+        <w:rPr>
+          <w:highlight w:val="red"/>
+          <w:lang w:val="en-GB"/>
+        </w:rPr>
+        <w:t>TBD</w:t>
+      </w:r>
     </w:p>
     <w:p>
       <w:pPr>
@@ -3339,7 +3336,7 @@
               <w:rPr>
                 <w:lang w:val="en-GB"/>
               </w:rPr>
-              <w:t>25</w:t>
+              <w:t>30</w:t>
             </w:r>
           </w:p>
         </w:tc>
@@ -3961,7 +3958,7 @@
               <w:rPr>
                 <w:lang w:val="en-GB"/>
               </w:rPr>
-              <w:t>15</w:t>
+              <w:t>20</w:t>
             </w:r>
           </w:p>
         </w:tc>
@@ -4082,7 +4079,7 @@
               <w:rPr>
                 <w:lang w:val="en-GB"/>
               </w:rPr>
-              <w:t>15</w:t>
+              <w:t>20</w:t>
             </w:r>
           </w:p>
         </w:tc>
@@ -4531,7 +4528,7 @@
               <w:rPr>
                 <w:lang w:val="en-GB"/>
               </w:rPr>
-              <w:t>-</w:t>
+              <w:t>5</w:t>
             </w:r>
           </w:p>
         </w:tc>
@@ -4561,6 +4558,9 @@
           <w:tcPr>
             <w:cnfStyle w:val="001000000000" w:firstRow="0" w:lastRow="0" w:firstColumn="1" w:lastColumn="0" w:oddVBand="0" w:evenVBand="0" w:oddHBand="0" w:evenHBand="0" w:firstRowFirstColumn="0" w:firstRowLastColumn="0" w:lastRowFirstColumn="0" w:lastRowLastColumn="0"/>
             <w:tcW w:w="1840" w:type="dxa"/>
+            <w:tcBorders>
+              <w:bottom w:val="single" w:sz="8" w:space="0" w:color="FFFFFF" w:themeColor="background1"/>
+            </w:tcBorders>
           </w:tcPr>
           <w:p>
             <w:pPr>
@@ -4579,6 +4579,9 @@
         <w:tc>
           <w:tcPr>
             <w:tcW w:w="1142" w:type="dxa"/>
+            <w:tcBorders>
+              <w:bottom w:val="single" w:sz="8" w:space="0" w:color="FFFFFF" w:themeColor="background1"/>
+            </w:tcBorders>
           </w:tcPr>
           <w:p>
             <w:pPr>
@@ -4599,6 +4602,9 @@
         <w:tc>
           <w:tcPr>
             <w:tcW w:w="1305" w:type="dxa"/>
+            <w:tcBorders>
+              <w:bottom w:val="single" w:sz="8" w:space="0" w:color="FFFFFF" w:themeColor="background1"/>
+            </w:tcBorders>
           </w:tcPr>
           <w:p>
             <w:pPr>
@@ -4619,6 +4625,9 @@
         <w:tc>
           <w:tcPr>
             <w:tcW w:w="1193" w:type="dxa"/>
+            <w:tcBorders>
+              <w:bottom w:val="single" w:sz="8" w:space="0" w:color="FFFFFF" w:themeColor="background1"/>
+            </w:tcBorders>
           </w:tcPr>
           <w:p>
             <w:pPr>
@@ -4639,6 +4648,9 @@
         <w:tc>
           <w:tcPr>
             <w:tcW w:w="1314" w:type="dxa"/>
+            <w:tcBorders>
+              <w:bottom w:val="single" w:sz="8" w:space="0" w:color="FFFFFF" w:themeColor="background1"/>
+            </w:tcBorders>
           </w:tcPr>
           <w:p>
             <w:pPr>
@@ -4659,6 +4671,9 @@
         <w:tc>
           <w:tcPr>
             <w:tcW w:w="1194" w:type="dxa"/>
+            <w:tcBorders>
+              <w:bottom w:val="single" w:sz="8" w:space="0" w:color="FFFFFF" w:themeColor="background1"/>
+            </w:tcBorders>
           </w:tcPr>
           <w:p>
             <w:pPr>
@@ -4679,6 +4694,9 @@
         <w:tc>
           <w:tcPr>
             <w:tcW w:w="1072" w:type="dxa"/>
+            <w:tcBorders>
+              <w:bottom w:val="single" w:sz="8" w:space="0" w:color="FFFFFF" w:themeColor="background1"/>
+            </w:tcBorders>
           </w:tcPr>
           <w:p>
             <w:pPr>
@@ -4705,6 +4723,9 @@
           <w:tcPr>
             <w:cnfStyle w:val="001000000000" w:firstRow="0" w:lastRow="0" w:firstColumn="1" w:lastColumn="0" w:oddVBand="0" w:evenVBand="0" w:oddHBand="0" w:evenHBand="0" w:firstRowFirstColumn="0" w:firstRowLastColumn="0" w:lastRowFirstColumn="0" w:lastRowLastColumn="0"/>
             <w:tcW w:w="1840" w:type="dxa"/>
+            <w:tcBorders>
+              <w:top w:val="single" w:sz="8" w:space="0" w:color="FFFFFF" w:themeColor="background1"/>
+            </w:tcBorders>
           </w:tcPr>
           <w:p>
             <w:pPr>
@@ -4723,6 +4744,9 @@
         <w:tc>
           <w:tcPr>
             <w:tcW w:w="1142" w:type="dxa"/>
+            <w:tcBorders>
+              <w:top w:val="single" w:sz="8" w:space="0" w:color="FFFFFF" w:themeColor="background1"/>
+            </w:tcBorders>
           </w:tcPr>
           <w:p>
             <w:pPr>
@@ -4749,6 +4773,9 @@
         <w:tc>
           <w:tcPr>
             <w:tcW w:w="1305" w:type="dxa"/>
+            <w:tcBorders>
+              <w:top w:val="single" w:sz="8" w:space="0" w:color="FFFFFF" w:themeColor="background1"/>
+            </w:tcBorders>
           </w:tcPr>
           <w:p>
             <w:pPr>
@@ -4781,6 +4808,9 @@
         <w:tc>
           <w:tcPr>
             <w:tcW w:w="1193" w:type="dxa"/>
+            <w:tcBorders>
+              <w:top w:val="single" w:sz="8" w:space="0" w:color="FFFFFF" w:themeColor="background1"/>
+            </w:tcBorders>
           </w:tcPr>
           <w:p>
             <w:pPr>
@@ -4800,19 +4830,16 @@
               <w:rPr>
                 <w:lang w:val="en-GB"/>
               </w:rPr>
-              <w:t>5</w:t>
-            </w:r>
-            <w:r>
-              <w:rPr>
-                <w:lang w:val="en-GB"/>
-              </w:rPr>
-              <w:t>5</w:t>
+              <w:t>60</w:t>
             </w:r>
           </w:p>
         </w:tc>
         <w:tc>
           <w:tcPr>
             <w:tcW w:w="1314" w:type="dxa"/>
+            <w:tcBorders>
+              <w:top w:val="single" w:sz="8" w:space="0" w:color="FFFFFF" w:themeColor="background1"/>
+            </w:tcBorders>
           </w:tcPr>
           <w:p>
             <w:pPr>
@@ -4832,19 +4859,16 @@
               <w:rPr>
                 <w:lang w:val="en-GB"/>
               </w:rPr>
-              <w:t>5</w:t>
-            </w:r>
-            <w:r>
-              <w:rPr>
-                <w:lang w:val="en-GB"/>
-              </w:rPr>
-              <w:t>5</w:t>
+              <w:t>60</w:t>
             </w:r>
           </w:p>
         </w:tc>
         <w:tc>
           <w:tcPr>
             <w:tcW w:w="1194" w:type="dxa"/>
+            <w:tcBorders>
+              <w:top w:val="single" w:sz="8" w:space="0" w:color="FFFFFF" w:themeColor="background1"/>
+            </w:tcBorders>
           </w:tcPr>
           <w:p>
             <w:pPr>
@@ -4864,13 +4888,16 @@
               <w:rPr>
                 <w:lang w:val="en-GB"/>
               </w:rPr>
-              <w:t>50</w:t>
+              <w:t>60</w:t>
             </w:r>
           </w:p>
         </w:tc>
         <w:tc>
           <w:tcPr>
             <w:tcW w:w="1072" w:type="dxa"/>
+            <w:tcBorders>
+              <w:top w:val="single" w:sz="8" w:space="0" w:color="FFFFFF" w:themeColor="background1"/>
+            </w:tcBorders>
           </w:tcPr>
           <w:p>
             <w:pPr>
@@ -4907,14 +4934,27 @@
       <w:r>
         <w:t xml:space="preserve">Table </w:t>
       </w:r>
-      <w:fldSimple w:instr=" SEQ Table \* ARABIC ">
-        <w:r>
-          <w:rPr>
-            <w:noProof/>
-          </w:rPr>
-          <w:t>2</w:t>
-        </w:r>
-      </w:fldSimple>
+      <w:r>
+        <w:fldChar w:fldCharType="begin"/>
+      </w:r>
+      <w:r>
+        <w:instrText xml:space="preserve"> SEQ Table \* ARABIC </w:instrText>
+      </w:r>
+      <w:r>
+        <w:fldChar w:fldCharType="separate"/>
+      </w:r>
+      <w:r>
+        <w:rPr>
+          <w:noProof/>
+        </w:rPr>
+        <w:t>2</w:t>
+      </w:r>
+      <w:r>
+        <w:rPr>
+          <w:noProof/>
+        </w:rPr>
+        <w:fldChar w:fldCharType="end"/>
+      </w:r>
       <w:r>
         <w:t>: Project plan</w:t>
       </w:r>
@@ -5284,9 +5324,3257 @@
       <w:bookmarkStart w:id="8" w:name="_Toc84269162"/>
       <w:r>
         <w:lastRenderedPageBreak/>
-        <w:t>Costs</w:t>
+        <w:t>Cost</w:t>
       </w:r>
       <w:bookmarkEnd w:id="8"/>
+      <w:r>
+        <w:t xml:space="preserve"> Calculation</w:t>
+      </w:r>
+    </w:p>
+    <w:p>
+      <w:pPr>
+        <w:rPr>
+          <w:lang w:val="en-GB"/>
+        </w:rPr>
+      </w:pPr>
+      <w:r>
+        <w:rPr>
+          <w:lang w:val="en-GB"/>
+        </w:rPr>
+        <w:t xml:space="preserve">Due to the current Corona pandemic, most of the work is done in the home office. The rent for an office is still payable, </w:t>
+      </w:r>
+      <w:r>
+        <w:rPr>
+          <w:lang w:val="en-GB"/>
+        </w:rPr>
+        <w:t>but the heating costs are minimal.</w:t>
+      </w:r>
+    </w:p>
+    <w:p>
+      <w:pPr>
+        <w:rPr>
+          <w:lang w:val="en-GB"/>
+        </w:rPr>
+      </w:pPr>
+      <w:r>
+        <w:rPr>
+          <w:lang w:val="en-GB"/>
+        </w:rPr>
+        <w:t>A server in Germany was rented for the project. This incurs monthly costs of 60 euros.</w:t>
+      </w:r>
+    </w:p>
+    <w:p>
+      <w:pPr>
+        <w:rPr>
+          <w:lang w:val="en-GB"/>
+        </w:rPr>
+      </w:pPr>
+    </w:p>
+    <w:tbl>
+      <w:tblPr>
+        <w:tblStyle w:val="Gitternetztabelle5dunkelAkzent3"/>
+        <w:tblW w:w="9918" w:type="dxa"/>
+        <w:tblLook w:val="04A0" w:firstRow="1" w:lastRow="0" w:firstColumn="1" w:lastColumn="0" w:noHBand="0" w:noVBand="1"/>
+      </w:tblPr>
+      <w:tblGrid>
+        <w:gridCol w:w="1659"/>
+        <w:gridCol w:w="986"/>
+        <w:gridCol w:w="1133"/>
+        <w:gridCol w:w="1060"/>
+        <w:gridCol w:w="1304"/>
+        <w:gridCol w:w="1194"/>
+        <w:gridCol w:w="1072"/>
+        <w:gridCol w:w="1510"/>
+      </w:tblGrid>
+      <w:tr>
+        <w:trPr>
+          <w:cnfStyle w:val="100000000000" w:firstRow="1" w:lastRow="0" w:firstColumn="0" w:lastColumn="0" w:oddVBand="0" w:evenVBand="0" w:oddHBand="0" w:evenHBand="0" w:firstRowFirstColumn="0" w:firstRowLastColumn="0" w:lastRowFirstColumn="0" w:lastRowLastColumn="0"/>
+        </w:trPr>
+        <w:tc>
+          <w:tcPr>
+            <w:cnfStyle w:val="001000000000" w:firstRow="0" w:lastRow="0" w:firstColumn="1" w:lastColumn="0" w:oddVBand="0" w:evenVBand="0" w:oddHBand="0" w:evenHBand="0" w:firstRowFirstColumn="0" w:firstRowLastColumn="0" w:lastRowFirstColumn="0" w:lastRowLastColumn="0"/>
+            <w:tcW w:w="1659" w:type="dxa"/>
+          </w:tcPr>
+          <w:p>
+            <w:pPr>
+              <w:rPr>
+                <w:lang w:val="en-GB"/>
+              </w:rPr>
+            </w:pPr>
+          </w:p>
+        </w:tc>
+        <w:tc>
+          <w:tcPr>
+            <w:tcW w:w="986" w:type="dxa"/>
+          </w:tcPr>
+          <w:p>
+            <w:pPr>
+              <w:jc w:val="center"/>
+              <w:cnfStyle w:val="100000000000" w:firstRow="1" w:lastRow="0" w:firstColumn="0" w:lastColumn="0" w:oddVBand="0" w:evenVBand="0" w:oddHBand="0" w:evenHBand="0" w:firstRowFirstColumn="0" w:firstRowLastColumn="0" w:lastRowFirstColumn="0" w:lastRowLastColumn="0"/>
+              <w:rPr>
+                <w:lang w:val="en-GB"/>
+              </w:rPr>
+            </w:pPr>
+            <w:r>
+              <w:rPr>
+                <w:lang w:val="en-GB"/>
+              </w:rPr>
+              <w:t>Laura Reeken</w:t>
+            </w:r>
+          </w:p>
+          <w:p>
+            <w:pPr>
+              <w:jc w:val="center"/>
+              <w:cnfStyle w:val="100000000000" w:firstRow="1" w:lastRow="0" w:firstColumn="0" w:lastColumn="0" w:oddVBand="0" w:evenVBand="0" w:oddHBand="0" w:evenHBand="0" w:firstRowFirstColumn="0" w:firstRowLastColumn="0" w:lastRowFirstColumn="0" w:lastRowLastColumn="0"/>
+              <w:rPr>
+                <w:b w:val="0"/>
+                <w:bCs w:val="0"/>
+                <w:lang w:val="en-GB"/>
+              </w:rPr>
+            </w:pPr>
+            <w:r>
+              <w:rPr>
+                <w:b w:val="0"/>
+                <w:bCs w:val="0"/>
+                <w:sz w:val="14"/>
+                <w:szCs w:val="14"/>
+                <w:lang w:val="en-GB"/>
+              </w:rPr>
+              <w:t>(Project Manager)</w:t>
+            </w:r>
+          </w:p>
+        </w:tc>
+        <w:tc>
+          <w:tcPr>
+            <w:tcW w:w="1133" w:type="dxa"/>
+          </w:tcPr>
+          <w:p>
+            <w:pPr>
+              <w:jc w:val="center"/>
+              <w:cnfStyle w:val="100000000000" w:firstRow="1" w:lastRow="0" w:firstColumn="0" w:lastColumn="0" w:oddVBand="0" w:evenVBand="0" w:oddHBand="0" w:evenHBand="0" w:firstRowFirstColumn="0" w:firstRowLastColumn="0" w:lastRowFirstColumn="0" w:lastRowLastColumn="0"/>
+              <w:rPr>
+                <w:lang w:val="en-GB"/>
+              </w:rPr>
+            </w:pPr>
+            <w:r>
+              <w:rPr>
+                <w:lang w:val="en-GB"/>
+              </w:rPr>
+              <w:t>Benjamin Esenwein</w:t>
+            </w:r>
+          </w:p>
+          <w:p>
+            <w:pPr>
+              <w:jc w:val="center"/>
+              <w:cnfStyle w:val="100000000000" w:firstRow="1" w:lastRow="0" w:firstColumn="0" w:lastColumn="0" w:oddVBand="0" w:evenVBand="0" w:oddHBand="0" w:evenHBand="0" w:firstRowFirstColumn="0" w:firstRowLastColumn="0" w:lastRowFirstColumn="0" w:lastRowLastColumn="0"/>
+              <w:rPr>
+                <w:lang w:val="en-GB"/>
+              </w:rPr>
+            </w:pPr>
+            <w:r>
+              <w:rPr>
+                <w:b w:val="0"/>
+                <w:bCs w:val="0"/>
+                <w:sz w:val="14"/>
+                <w:szCs w:val="14"/>
+                <w:lang w:val="en-GB"/>
+              </w:rPr>
+              <w:t>(Product Manager)</w:t>
+            </w:r>
+          </w:p>
+        </w:tc>
+        <w:tc>
+          <w:tcPr>
+            <w:tcW w:w="1060" w:type="dxa"/>
+          </w:tcPr>
+          <w:p>
+            <w:pPr>
+              <w:jc w:val="center"/>
+              <w:cnfStyle w:val="100000000000" w:firstRow="1" w:lastRow="0" w:firstColumn="0" w:lastColumn="0" w:oddVBand="0" w:evenVBand="0" w:oddHBand="0" w:evenHBand="0" w:firstRowFirstColumn="0" w:firstRowLastColumn="0" w:lastRowFirstColumn="0" w:lastRowLastColumn="0"/>
+              <w:rPr>
+                <w:lang w:val="en-GB"/>
+              </w:rPr>
+            </w:pPr>
+            <w:r>
+              <w:rPr>
+                <w:lang w:val="en-GB"/>
+              </w:rPr>
+              <w:t>Yannis Plaschko</w:t>
+            </w:r>
+          </w:p>
+          <w:p>
+            <w:pPr>
+              <w:jc w:val="center"/>
+              <w:cnfStyle w:val="100000000000" w:firstRow="1" w:lastRow="0" w:firstColumn="0" w:lastColumn="0" w:oddVBand="0" w:evenVBand="0" w:oddHBand="0" w:evenHBand="0" w:firstRowFirstColumn="0" w:firstRowLastColumn="0" w:lastRowFirstColumn="0" w:lastRowLastColumn="0"/>
+              <w:rPr>
+                <w:lang w:val="en-GB"/>
+              </w:rPr>
+            </w:pPr>
+            <w:r>
+              <w:rPr>
+                <w:b w:val="0"/>
+                <w:bCs w:val="0"/>
+                <w:sz w:val="14"/>
+                <w:szCs w:val="14"/>
+                <w:lang w:val="en-GB"/>
+              </w:rPr>
+              <w:t>(Test Manager)</w:t>
+            </w:r>
+          </w:p>
+        </w:tc>
+        <w:tc>
+          <w:tcPr>
+            <w:tcW w:w="1304" w:type="dxa"/>
+          </w:tcPr>
+          <w:p>
+            <w:pPr>
+              <w:jc w:val="center"/>
+              <w:cnfStyle w:val="100000000000" w:firstRow="1" w:lastRow="0" w:firstColumn="0" w:lastColumn="0" w:oddVBand="0" w:evenVBand="0" w:oddHBand="0" w:evenHBand="0" w:firstRowFirstColumn="0" w:firstRowLastColumn="0" w:lastRowFirstColumn="0" w:lastRowLastColumn="0"/>
+              <w:rPr>
+                <w:lang w:val="en-GB"/>
+              </w:rPr>
+            </w:pPr>
+            <w:r>
+              <w:rPr>
+                <w:lang w:val="en-GB"/>
+              </w:rPr>
+              <w:t>Maximilian Meier</w:t>
+            </w:r>
+          </w:p>
+          <w:p>
+            <w:pPr>
+              <w:jc w:val="center"/>
+              <w:cnfStyle w:val="100000000000" w:firstRow="1" w:lastRow="0" w:firstColumn="0" w:lastColumn="0" w:oddVBand="0" w:evenVBand="0" w:oddHBand="0" w:evenHBand="0" w:firstRowFirstColumn="0" w:firstRowLastColumn="0" w:lastRowFirstColumn="0" w:lastRowLastColumn="0"/>
+              <w:rPr>
+                <w:lang w:val="en-GB"/>
+              </w:rPr>
+            </w:pPr>
+            <w:r>
+              <w:rPr>
+                <w:b w:val="0"/>
+                <w:bCs w:val="0"/>
+                <w:sz w:val="14"/>
+                <w:szCs w:val="14"/>
+                <w:lang w:val="en-GB"/>
+              </w:rPr>
+              <w:t>(Head of Development)</w:t>
+            </w:r>
+          </w:p>
+        </w:tc>
+        <w:tc>
+          <w:tcPr>
+            <w:tcW w:w="1194" w:type="dxa"/>
+          </w:tcPr>
+          <w:p>
+            <w:pPr>
+              <w:jc w:val="center"/>
+              <w:cnfStyle w:val="100000000000" w:firstRow="1" w:lastRow="0" w:firstColumn="0" w:lastColumn="0" w:oddVBand="0" w:evenVBand="0" w:oddHBand="0" w:evenHBand="0" w:firstRowFirstColumn="0" w:firstRowLastColumn="0" w:lastRowFirstColumn="0" w:lastRowLastColumn="0"/>
+              <w:rPr>
+                <w:lang w:val="en-GB"/>
+              </w:rPr>
+            </w:pPr>
+            <w:r>
+              <w:rPr>
+                <w:lang w:val="en-GB"/>
+              </w:rPr>
+              <w:t>Lucas Kaczynski</w:t>
+            </w:r>
+          </w:p>
+          <w:p>
+            <w:pPr>
+              <w:jc w:val="center"/>
+              <w:cnfStyle w:val="100000000000" w:firstRow="1" w:lastRow="0" w:firstColumn="0" w:lastColumn="0" w:oddVBand="0" w:evenVBand="0" w:oddHBand="0" w:evenHBand="0" w:firstRowFirstColumn="0" w:firstRowLastColumn="0" w:lastRowFirstColumn="0" w:lastRowLastColumn="0"/>
+              <w:rPr>
+                <w:sz w:val="14"/>
+                <w:szCs w:val="14"/>
+                <w:lang w:val="en-GB"/>
+              </w:rPr>
+            </w:pPr>
+            <w:r>
+              <w:rPr>
+                <w:b w:val="0"/>
+                <w:bCs w:val="0"/>
+                <w:sz w:val="14"/>
+                <w:szCs w:val="14"/>
+                <w:lang w:val="en-GB"/>
+              </w:rPr>
+              <w:t>(Technical Editor)</w:t>
+            </w:r>
+          </w:p>
+        </w:tc>
+        <w:tc>
+          <w:tcPr>
+            <w:tcW w:w="1072" w:type="dxa"/>
+            <w:tcBorders>
+              <w:right w:val="single" w:sz="4" w:space="0" w:color="595959" w:themeColor="text1" w:themeTint="A6"/>
+            </w:tcBorders>
+          </w:tcPr>
+          <w:p>
+            <w:pPr>
+              <w:jc w:val="center"/>
+              <w:cnfStyle w:val="100000000000" w:firstRow="1" w:lastRow="0" w:firstColumn="0" w:lastColumn="0" w:oddVBand="0" w:evenVBand="0" w:oddHBand="0" w:evenHBand="0" w:firstRowFirstColumn="0" w:firstRowLastColumn="0" w:lastRowFirstColumn="0" w:lastRowLastColumn="0"/>
+              <w:rPr>
+                <w:lang w:val="en-GB"/>
+              </w:rPr>
+            </w:pPr>
+            <w:r>
+              <w:rPr>
+                <w:lang w:val="en-GB"/>
+              </w:rPr>
+              <w:t>Isabel Schwalm</w:t>
+            </w:r>
+          </w:p>
+          <w:p>
+            <w:pPr>
+              <w:jc w:val="center"/>
+              <w:cnfStyle w:val="100000000000" w:firstRow="1" w:lastRow="0" w:firstColumn="0" w:lastColumn="0" w:oddVBand="0" w:evenVBand="0" w:oddHBand="0" w:evenHBand="0" w:firstRowFirstColumn="0" w:firstRowLastColumn="0" w:lastRowFirstColumn="0" w:lastRowLastColumn="0"/>
+              <w:rPr>
+                <w:lang w:val="en-GB"/>
+              </w:rPr>
+            </w:pPr>
+            <w:r>
+              <w:rPr>
+                <w:b w:val="0"/>
+                <w:bCs w:val="0"/>
+                <w:sz w:val="14"/>
+                <w:szCs w:val="14"/>
+                <w:lang w:val="en-GB"/>
+              </w:rPr>
+              <w:t>(System Architect)</w:t>
+            </w:r>
+          </w:p>
+        </w:tc>
+        <w:tc>
+          <w:tcPr>
+            <w:tcW w:w="1510" w:type="dxa"/>
+            <w:tcBorders>
+              <w:left w:val="single" w:sz="4" w:space="0" w:color="595959" w:themeColor="text1" w:themeTint="A6"/>
+            </w:tcBorders>
+          </w:tcPr>
+          <w:p>
+            <w:pPr>
+              <w:jc w:val="center"/>
+              <w:cnfStyle w:val="100000000000" w:firstRow="1" w:lastRow="0" w:firstColumn="0" w:lastColumn="0" w:oddVBand="0" w:evenVBand="0" w:oddHBand="0" w:evenHBand="0" w:firstRowFirstColumn="0" w:firstRowLastColumn="0" w:lastRowFirstColumn="0" w:lastRowLastColumn="0"/>
+              <w:rPr>
+                <w:lang w:val="en-GB"/>
+              </w:rPr>
+            </w:pPr>
+            <w:r>
+              <w:rPr>
+                <w:lang w:val="en-GB"/>
+              </w:rPr>
+              <w:t>Percentage distribution</w:t>
+            </w:r>
+          </w:p>
+        </w:tc>
+      </w:tr>
+      <w:tr>
+        <w:trPr>
+          <w:cnfStyle w:val="000000100000" w:firstRow="0" w:lastRow="0" w:firstColumn="0" w:lastColumn="0" w:oddVBand="0" w:evenVBand="0" w:oddHBand="1" w:evenHBand="0" w:firstRowFirstColumn="0" w:firstRowLastColumn="0" w:lastRowFirstColumn="0" w:lastRowLastColumn="0"/>
+        </w:trPr>
+        <w:tc>
+          <w:tcPr>
+            <w:cnfStyle w:val="001000000000" w:firstRow="0" w:lastRow="0" w:firstColumn="1" w:lastColumn="0" w:oddVBand="0" w:evenVBand="0" w:oddHBand="0" w:evenHBand="0" w:firstRowFirstColumn="0" w:firstRowLastColumn="0" w:lastRowFirstColumn="0" w:lastRowLastColumn="0"/>
+            <w:tcW w:w="1659" w:type="dxa"/>
+          </w:tcPr>
+          <w:p>
+            <w:pPr>
+              <w:rPr>
+                <w:lang w:val="en-GB"/>
+              </w:rPr>
+            </w:pPr>
+            <w:r>
+              <w:rPr>
+                <w:lang w:val="en-GB"/>
+              </w:rPr>
+              <w:t>Documentation</w:t>
+            </w:r>
+          </w:p>
+        </w:tc>
+        <w:tc>
+          <w:tcPr>
+            <w:tcW w:w="986" w:type="dxa"/>
+          </w:tcPr>
+          <w:p>
+            <w:pPr>
+              <w:jc w:val="center"/>
+              <w:cnfStyle w:val="000000100000" w:firstRow="0" w:lastRow="0" w:firstColumn="0" w:lastColumn="0" w:oddVBand="0" w:evenVBand="0" w:oddHBand="1" w:evenHBand="0" w:firstRowFirstColumn="0" w:firstRowLastColumn="0" w:lastRowFirstColumn="0" w:lastRowLastColumn="0"/>
+              <w:rPr>
+                <w:lang w:val="en-GB"/>
+              </w:rPr>
+            </w:pPr>
+            <w:r>
+              <w:rPr>
+                <w:lang w:val="en-GB"/>
+              </w:rPr>
+              <w:t>35</w:t>
+            </w:r>
+          </w:p>
+        </w:tc>
+        <w:tc>
+          <w:tcPr>
+            <w:tcW w:w="1133" w:type="dxa"/>
+          </w:tcPr>
+          <w:p>
+            <w:pPr>
+              <w:jc w:val="center"/>
+              <w:cnfStyle w:val="000000100000" w:firstRow="0" w:lastRow="0" w:firstColumn="0" w:lastColumn="0" w:oddVBand="0" w:evenVBand="0" w:oddHBand="1" w:evenHBand="0" w:firstRowFirstColumn="0" w:firstRowLastColumn="0" w:lastRowFirstColumn="0" w:lastRowLastColumn="0"/>
+              <w:rPr>
+                <w:lang w:val="en-GB"/>
+              </w:rPr>
+            </w:pPr>
+            <w:r>
+              <w:rPr>
+                <w:lang w:val="en-GB"/>
+              </w:rPr>
+              <w:t>30</w:t>
+            </w:r>
+          </w:p>
+        </w:tc>
+        <w:tc>
+          <w:tcPr>
+            <w:tcW w:w="1060" w:type="dxa"/>
+          </w:tcPr>
+          <w:p>
+            <w:pPr>
+              <w:jc w:val="center"/>
+              <w:cnfStyle w:val="000000100000" w:firstRow="0" w:lastRow="0" w:firstColumn="0" w:lastColumn="0" w:oddVBand="0" w:evenVBand="0" w:oddHBand="1" w:evenHBand="0" w:firstRowFirstColumn="0" w:firstRowLastColumn="0" w:lastRowFirstColumn="0" w:lastRowLastColumn="0"/>
+              <w:rPr>
+                <w:lang w:val="en-GB"/>
+              </w:rPr>
+            </w:pPr>
+            <w:r>
+              <w:rPr>
+                <w:lang w:val="en-GB"/>
+              </w:rPr>
+              <w:t>30</w:t>
+            </w:r>
+          </w:p>
+        </w:tc>
+        <w:tc>
+          <w:tcPr>
+            <w:tcW w:w="1304" w:type="dxa"/>
+          </w:tcPr>
+          <w:p>
+            <w:pPr>
+              <w:jc w:val="center"/>
+              <w:cnfStyle w:val="000000100000" w:firstRow="0" w:lastRow="0" w:firstColumn="0" w:lastColumn="0" w:oddVBand="0" w:evenVBand="0" w:oddHBand="1" w:evenHBand="0" w:firstRowFirstColumn="0" w:firstRowLastColumn="0" w:lastRowFirstColumn="0" w:lastRowLastColumn="0"/>
+              <w:rPr>
+                <w:lang w:val="en-GB"/>
+              </w:rPr>
+            </w:pPr>
+            <w:r>
+              <w:rPr>
+                <w:lang w:val="en-GB"/>
+              </w:rPr>
+              <w:t>30</w:t>
+            </w:r>
+          </w:p>
+        </w:tc>
+        <w:tc>
+          <w:tcPr>
+            <w:tcW w:w="1194" w:type="dxa"/>
+          </w:tcPr>
+          <w:p>
+            <w:pPr>
+              <w:jc w:val="center"/>
+              <w:cnfStyle w:val="000000100000" w:firstRow="0" w:lastRow="0" w:firstColumn="0" w:lastColumn="0" w:oddVBand="0" w:evenVBand="0" w:oddHBand="1" w:evenHBand="0" w:firstRowFirstColumn="0" w:firstRowLastColumn="0" w:lastRowFirstColumn="0" w:lastRowLastColumn="0"/>
+              <w:rPr>
+                <w:lang w:val="en-GB"/>
+              </w:rPr>
+            </w:pPr>
+            <w:r>
+              <w:rPr>
+                <w:lang w:val="en-GB"/>
+              </w:rPr>
+              <w:t>40</w:t>
+            </w:r>
+          </w:p>
+        </w:tc>
+        <w:tc>
+          <w:tcPr>
+            <w:tcW w:w="1072" w:type="dxa"/>
+            <w:tcBorders>
+              <w:right w:val="single" w:sz="4" w:space="0" w:color="595959" w:themeColor="text1" w:themeTint="A6"/>
+            </w:tcBorders>
+          </w:tcPr>
+          <w:p>
+            <w:pPr>
+              <w:jc w:val="center"/>
+              <w:cnfStyle w:val="000000100000" w:firstRow="0" w:lastRow="0" w:firstColumn="0" w:lastColumn="0" w:oddVBand="0" w:evenVBand="0" w:oddHBand="1" w:evenHBand="0" w:firstRowFirstColumn="0" w:firstRowLastColumn="0" w:lastRowFirstColumn="0" w:lastRowLastColumn="0"/>
+              <w:rPr>
+                <w:lang w:val="en-GB"/>
+              </w:rPr>
+            </w:pPr>
+            <w:r>
+              <w:rPr>
+                <w:lang w:val="en-GB"/>
+              </w:rPr>
+              <w:t>25</w:t>
+            </w:r>
+          </w:p>
+        </w:tc>
+        <w:tc>
+          <w:tcPr>
+            <w:tcW w:w="1510" w:type="dxa"/>
+            <w:tcBorders>
+              <w:left w:val="single" w:sz="4" w:space="0" w:color="595959" w:themeColor="text1" w:themeTint="A6"/>
+            </w:tcBorders>
+          </w:tcPr>
+          <w:p>
+            <w:pPr>
+              <w:jc w:val="right"/>
+              <w:cnfStyle w:val="000000100000" w:firstRow="0" w:lastRow="0" w:firstColumn="0" w:lastColumn="0" w:oddVBand="0" w:evenVBand="0" w:oddHBand="1" w:evenHBand="0" w:firstRowFirstColumn="0" w:firstRowLastColumn="0" w:lastRowFirstColumn="0" w:lastRowLastColumn="0"/>
+              <w:rPr>
+                <w:lang w:val="en-GB"/>
+              </w:rPr>
+            </w:pPr>
+            <w:r>
+              <w:rPr>
+                <w:lang w:val="en-GB"/>
+              </w:rPr>
+              <w:t>19</w:t>
+            </w:r>
+            <w:r>
+              <w:rPr>
+                <w:lang w:val="en-GB"/>
+              </w:rPr>
+              <w:t>,01 %</w:t>
+            </w:r>
+          </w:p>
+        </w:tc>
+      </w:tr>
+      <w:tr>
+        <w:tc>
+          <w:tcPr>
+            <w:cnfStyle w:val="001000000000" w:firstRow="0" w:lastRow="0" w:firstColumn="1" w:lastColumn="0" w:oddVBand="0" w:evenVBand="0" w:oddHBand="0" w:evenHBand="0" w:firstRowFirstColumn="0" w:firstRowLastColumn="0" w:lastRowFirstColumn="0" w:lastRowLastColumn="0"/>
+            <w:tcW w:w="1659" w:type="dxa"/>
+          </w:tcPr>
+          <w:p>
+            <w:pPr>
+              <w:rPr>
+                <w:lang w:val="en-GB"/>
+              </w:rPr>
+            </w:pPr>
+            <w:r>
+              <w:rPr>
+                <w:lang w:val="en-GB"/>
+              </w:rPr>
+              <w:t>Analysis</w:t>
+            </w:r>
+          </w:p>
+        </w:tc>
+        <w:tc>
+          <w:tcPr>
+            <w:tcW w:w="986" w:type="dxa"/>
+          </w:tcPr>
+          <w:p>
+            <w:pPr>
+              <w:jc w:val="center"/>
+              <w:cnfStyle w:val="000000000000" w:firstRow="0" w:lastRow="0" w:firstColumn="0" w:lastColumn="0" w:oddVBand="0" w:evenVBand="0" w:oddHBand="0" w:evenHBand="0" w:firstRowFirstColumn="0" w:firstRowLastColumn="0" w:lastRowFirstColumn="0" w:lastRowLastColumn="0"/>
+              <w:rPr>
+                <w:lang w:val="en-GB"/>
+              </w:rPr>
+            </w:pPr>
+            <w:r>
+              <w:rPr>
+                <w:lang w:val="en-GB"/>
+              </w:rPr>
+              <w:t>20</w:t>
+            </w:r>
+          </w:p>
+        </w:tc>
+        <w:tc>
+          <w:tcPr>
+            <w:tcW w:w="1133" w:type="dxa"/>
+          </w:tcPr>
+          <w:p>
+            <w:pPr>
+              <w:jc w:val="center"/>
+              <w:cnfStyle w:val="000000000000" w:firstRow="0" w:lastRow="0" w:firstColumn="0" w:lastColumn="0" w:oddVBand="0" w:evenVBand="0" w:oddHBand="0" w:evenHBand="0" w:firstRowFirstColumn="0" w:firstRowLastColumn="0" w:lastRowFirstColumn="0" w:lastRowLastColumn="0"/>
+              <w:rPr>
+                <w:lang w:val="en-GB"/>
+              </w:rPr>
+            </w:pPr>
+            <w:r>
+              <w:rPr>
+                <w:lang w:val="en-GB"/>
+              </w:rPr>
+              <w:t>20</w:t>
+            </w:r>
+          </w:p>
+        </w:tc>
+        <w:tc>
+          <w:tcPr>
+            <w:tcW w:w="1060" w:type="dxa"/>
+          </w:tcPr>
+          <w:p>
+            <w:pPr>
+              <w:jc w:val="center"/>
+              <w:cnfStyle w:val="000000000000" w:firstRow="0" w:lastRow="0" w:firstColumn="0" w:lastColumn="0" w:oddVBand="0" w:evenVBand="0" w:oddHBand="0" w:evenHBand="0" w:firstRowFirstColumn="0" w:firstRowLastColumn="0" w:lastRowFirstColumn="0" w:lastRowLastColumn="0"/>
+              <w:rPr>
+                <w:lang w:val="en-GB"/>
+              </w:rPr>
+            </w:pPr>
+            <w:r>
+              <w:rPr>
+                <w:lang w:val="en-GB"/>
+              </w:rPr>
+              <w:t>20</w:t>
+            </w:r>
+          </w:p>
+        </w:tc>
+        <w:tc>
+          <w:tcPr>
+            <w:tcW w:w="1304" w:type="dxa"/>
+          </w:tcPr>
+          <w:p>
+            <w:pPr>
+              <w:jc w:val="center"/>
+              <w:cnfStyle w:val="000000000000" w:firstRow="0" w:lastRow="0" w:firstColumn="0" w:lastColumn="0" w:oddVBand="0" w:evenVBand="0" w:oddHBand="0" w:evenHBand="0" w:firstRowFirstColumn="0" w:firstRowLastColumn="0" w:lastRowFirstColumn="0" w:lastRowLastColumn="0"/>
+              <w:rPr>
+                <w:lang w:val="en-GB"/>
+              </w:rPr>
+            </w:pPr>
+            <w:r>
+              <w:rPr>
+                <w:lang w:val="en-GB"/>
+              </w:rPr>
+              <w:t>20</w:t>
+            </w:r>
+          </w:p>
+        </w:tc>
+        <w:tc>
+          <w:tcPr>
+            <w:tcW w:w="1194" w:type="dxa"/>
+          </w:tcPr>
+          <w:p>
+            <w:pPr>
+              <w:jc w:val="center"/>
+              <w:cnfStyle w:val="000000000000" w:firstRow="0" w:lastRow="0" w:firstColumn="0" w:lastColumn="0" w:oddVBand="0" w:evenVBand="0" w:oddHBand="0" w:evenHBand="0" w:firstRowFirstColumn="0" w:firstRowLastColumn="0" w:lastRowFirstColumn="0" w:lastRowLastColumn="0"/>
+              <w:rPr>
+                <w:lang w:val="en-GB"/>
+              </w:rPr>
+            </w:pPr>
+            <w:r>
+              <w:rPr>
+                <w:lang w:val="en-GB"/>
+              </w:rPr>
+              <w:t>25</w:t>
+            </w:r>
+          </w:p>
+        </w:tc>
+        <w:tc>
+          <w:tcPr>
+            <w:tcW w:w="1072" w:type="dxa"/>
+            <w:tcBorders>
+              <w:right w:val="single" w:sz="4" w:space="0" w:color="595959" w:themeColor="text1" w:themeTint="A6"/>
+            </w:tcBorders>
+          </w:tcPr>
+          <w:p>
+            <w:pPr>
+              <w:jc w:val="center"/>
+              <w:cnfStyle w:val="000000000000" w:firstRow="0" w:lastRow="0" w:firstColumn="0" w:lastColumn="0" w:oddVBand="0" w:evenVBand="0" w:oddHBand="0" w:evenHBand="0" w:firstRowFirstColumn="0" w:firstRowLastColumn="0" w:lastRowFirstColumn="0" w:lastRowLastColumn="0"/>
+              <w:rPr>
+                <w:lang w:val="en-GB"/>
+              </w:rPr>
+            </w:pPr>
+            <w:r>
+              <w:rPr>
+                <w:lang w:val="en-GB"/>
+              </w:rPr>
+              <w:t>25</w:t>
+            </w:r>
+          </w:p>
+        </w:tc>
+        <w:tc>
+          <w:tcPr>
+            <w:tcW w:w="1510" w:type="dxa"/>
+            <w:tcBorders>
+              <w:left w:val="single" w:sz="4" w:space="0" w:color="595959" w:themeColor="text1" w:themeTint="A6"/>
+            </w:tcBorders>
+          </w:tcPr>
+          <w:p>
+            <w:pPr>
+              <w:jc w:val="right"/>
+              <w:cnfStyle w:val="000000000000" w:firstRow="0" w:lastRow="0" w:firstColumn="0" w:lastColumn="0" w:oddVBand="0" w:evenVBand="0" w:oddHBand="0" w:evenHBand="0" w:firstRowFirstColumn="0" w:firstRowLastColumn="0" w:lastRowFirstColumn="0" w:lastRowLastColumn="0"/>
+              <w:rPr>
+                <w:lang w:val="en-GB"/>
+              </w:rPr>
+            </w:pPr>
+            <w:r>
+              <w:rPr>
+                <w:lang w:val="en-GB"/>
+              </w:rPr>
+              <w:t>13,0</w:t>
+            </w:r>
+            <w:r>
+              <w:rPr>
+                <w:lang w:val="en-GB"/>
+              </w:rPr>
+              <w:t>7</w:t>
+            </w:r>
+            <w:r>
+              <w:rPr>
+                <w:lang w:val="en-GB"/>
+              </w:rPr>
+              <w:t xml:space="preserve"> %</w:t>
+            </w:r>
+          </w:p>
+        </w:tc>
+      </w:tr>
+      <w:tr>
+        <w:trPr>
+          <w:cnfStyle w:val="000000100000" w:firstRow="0" w:lastRow="0" w:firstColumn="0" w:lastColumn="0" w:oddVBand="0" w:evenVBand="0" w:oddHBand="1" w:evenHBand="0" w:firstRowFirstColumn="0" w:firstRowLastColumn="0" w:lastRowFirstColumn="0" w:lastRowLastColumn="0"/>
+        </w:trPr>
+        <w:tc>
+          <w:tcPr>
+            <w:cnfStyle w:val="001000000000" w:firstRow="0" w:lastRow="0" w:firstColumn="1" w:lastColumn="0" w:oddVBand="0" w:evenVBand="0" w:oddHBand="0" w:evenHBand="0" w:firstRowFirstColumn="0" w:firstRowLastColumn="0" w:lastRowFirstColumn="0" w:lastRowLastColumn="0"/>
+            <w:tcW w:w="1659" w:type="dxa"/>
+          </w:tcPr>
+          <w:p>
+            <w:pPr>
+              <w:rPr>
+                <w:lang w:val="en-GB"/>
+              </w:rPr>
+            </w:pPr>
+            <w:r>
+              <w:rPr>
+                <w:lang w:val="en-GB"/>
+              </w:rPr>
+              <w:t>Design</w:t>
+            </w:r>
+          </w:p>
+        </w:tc>
+        <w:tc>
+          <w:tcPr>
+            <w:tcW w:w="986" w:type="dxa"/>
+          </w:tcPr>
+          <w:p>
+            <w:pPr>
+              <w:jc w:val="center"/>
+              <w:cnfStyle w:val="000000100000" w:firstRow="0" w:lastRow="0" w:firstColumn="0" w:lastColumn="0" w:oddVBand="0" w:evenVBand="0" w:oddHBand="1" w:evenHBand="0" w:firstRowFirstColumn="0" w:firstRowLastColumn="0" w:lastRowFirstColumn="0" w:lastRowLastColumn="0"/>
+              <w:rPr>
+                <w:lang w:val="en-GB"/>
+              </w:rPr>
+            </w:pPr>
+            <w:r>
+              <w:rPr>
+                <w:lang w:val="en-GB"/>
+              </w:rPr>
+              <w:t>10</w:t>
+            </w:r>
+          </w:p>
+        </w:tc>
+        <w:tc>
+          <w:tcPr>
+            <w:tcW w:w="1133" w:type="dxa"/>
+          </w:tcPr>
+          <w:p>
+            <w:pPr>
+              <w:jc w:val="center"/>
+              <w:cnfStyle w:val="000000100000" w:firstRow="0" w:lastRow="0" w:firstColumn="0" w:lastColumn="0" w:oddVBand="0" w:evenVBand="0" w:oddHBand="1" w:evenHBand="0" w:firstRowFirstColumn="0" w:firstRowLastColumn="0" w:lastRowFirstColumn="0" w:lastRowLastColumn="0"/>
+              <w:rPr>
+                <w:lang w:val="en-GB"/>
+              </w:rPr>
+            </w:pPr>
+            <w:r>
+              <w:rPr>
+                <w:lang w:val="en-GB"/>
+              </w:rPr>
+              <w:t>15</w:t>
+            </w:r>
+          </w:p>
+        </w:tc>
+        <w:tc>
+          <w:tcPr>
+            <w:tcW w:w="1060" w:type="dxa"/>
+          </w:tcPr>
+          <w:p>
+            <w:pPr>
+              <w:jc w:val="center"/>
+              <w:cnfStyle w:val="000000100000" w:firstRow="0" w:lastRow="0" w:firstColumn="0" w:lastColumn="0" w:oddVBand="0" w:evenVBand="0" w:oddHBand="1" w:evenHBand="0" w:firstRowFirstColumn="0" w:firstRowLastColumn="0" w:lastRowFirstColumn="0" w:lastRowLastColumn="0"/>
+              <w:rPr>
+                <w:lang w:val="en-GB"/>
+              </w:rPr>
+            </w:pPr>
+            <w:r>
+              <w:rPr>
+                <w:lang w:val="en-GB"/>
+              </w:rPr>
+              <w:t>5</w:t>
+            </w:r>
+          </w:p>
+        </w:tc>
+        <w:tc>
+          <w:tcPr>
+            <w:tcW w:w="1304" w:type="dxa"/>
+          </w:tcPr>
+          <w:p>
+            <w:pPr>
+              <w:jc w:val="center"/>
+              <w:cnfStyle w:val="000000100000" w:firstRow="0" w:lastRow="0" w:firstColumn="0" w:lastColumn="0" w:oddVBand="0" w:evenVBand="0" w:oddHBand="1" w:evenHBand="0" w:firstRowFirstColumn="0" w:firstRowLastColumn="0" w:lastRowFirstColumn="0" w:lastRowLastColumn="0"/>
+              <w:rPr>
+                <w:lang w:val="en-GB"/>
+              </w:rPr>
+            </w:pPr>
+            <w:r>
+              <w:rPr>
+                <w:lang w:val="en-GB"/>
+              </w:rPr>
+              <w:t>10</w:t>
+            </w:r>
+          </w:p>
+        </w:tc>
+        <w:tc>
+          <w:tcPr>
+            <w:tcW w:w="1194" w:type="dxa"/>
+          </w:tcPr>
+          <w:p>
+            <w:pPr>
+              <w:jc w:val="center"/>
+              <w:cnfStyle w:val="000000100000" w:firstRow="0" w:lastRow="0" w:firstColumn="0" w:lastColumn="0" w:oddVBand="0" w:evenVBand="0" w:oddHBand="1" w:evenHBand="0" w:firstRowFirstColumn="0" w:firstRowLastColumn="0" w:lastRowFirstColumn="0" w:lastRowLastColumn="0"/>
+              <w:rPr>
+                <w:lang w:val="en-GB"/>
+              </w:rPr>
+            </w:pPr>
+            <w:r>
+              <w:rPr>
+                <w:lang w:val="en-GB"/>
+              </w:rPr>
+              <w:t>5</w:t>
+            </w:r>
+          </w:p>
+        </w:tc>
+        <w:tc>
+          <w:tcPr>
+            <w:tcW w:w="1072" w:type="dxa"/>
+            <w:tcBorders>
+              <w:right w:val="single" w:sz="4" w:space="0" w:color="595959" w:themeColor="text1" w:themeTint="A6"/>
+            </w:tcBorders>
+          </w:tcPr>
+          <w:p>
+            <w:pPr>
+              <w:jc w:val="center"/>
+              <w:cnfStyle w:val="000000100000" w:firstRow="0" w:lastRow="0" w:firstColumn="0" w:lastColumn="0" w:oddVBand="0" w:evenVBand="0" w:oddHBand="1" w:evenHBand="0" w:firstRowFirstColumn="0" w:firstRowLastColumn="0" w:lastRowFirstColumn="0" w:lastRowLastColumn="0"/>
+              <w:rPr>
+                <w:lang w:val="en-GB"/>
+              </w:rPr>
+            </w:pPr>
+            <w:r>
+              <w:rPr>
+                <w:lang w:val="en-GB"/>
+              </w:rPr>
+              <w:t>20</w:t>
+            </w:r>
+          </w:p>
+        </w:tc>
+        <w:tc>
+          <w:tcPr>
+            <w:tcW w:w="1510" w:type="dxa"/>
+            <w:tcBorders>
+              <w:left w:val="single" w:sz="4" w:space="0" w:color="595959" w:themeColor="text1" w:themeTint="A6"/>
+            </w:tcBorders>
+          </w:tcPr>
+          <w:p>
+            <w:pPr>
+              <w:jc w:val="right"/>
+              <w:cnfStyle w:val="000000100000" w:firstRow="0" w:lastRow="0" w:firstColumn="0" w:lastColumn="0" w:oddVBand="0" w:evenVBand="0" w:oddHBand="1" w:evenHBand="0" w:firstRowFirstColumn="0" w:firstRowLastColumn="0" w:lastRowFirstColumn="0" w:lastRowLastColumn="0"/>
+              <w:rPr>
+                <w:lang w:val="en-GB"/>
+              </w:rPr>
+            </w:pPr>
+            <w:r>
+              <w:rPr>
+                <w:lang w:val="en-GB"/>
+              </w:rPr>
+              <w:t>6,53 %</w:t>
+            </w:r>
+          </w:p>
+        </w:tc>
+      </w:tr>
+      <w:tr>
+        <w:tc>
+          <w:tcPr>
+            <w:cnfStyle w:val="001000000000" w:firstRow="0" w:lastRow="0" w:firstColumn="1" w:lastColumn="0" w:oddVBand="0" w:evenVBand="0" w:oddHBand="0" w:evenHBand="0" w:firstRowFirstColumn="0" w:firstRowLastColumn="0" w:lastRowFirstColumn="0" w:lastRowLastColumn="0"/>
+            <w:tcW w:w="1659" w:type="dxa"/>
+          </w:tcPr>
+          <w:p>
+            <w:pPr>
+              <w:rPr>
+                <w:lang w:val="en-GB"/>
+              </w:rPr>
+            </w:pPr>
+            <w:r>
+              <w:rPr>
+                <w:lang w:val="en-GB"/>
+              </w:rPr>
+              <w:t>Coding</w:t>
+            </w:r>
+          </w:p>
+        </w:tc>
+        <w:tc>
+          <w:tcPr>
+            <w:tcW w:w="986" w:type="dxa"/>
+          </w:tcPr>
+          <w:p>
+            <w:pPr>
+              <w:jc w:val="center"/>
+              <w:cnfStyle w:val="000000000000" w:firstRow="0" w:lastRow="0" w:firstColumn="0" w:lastColumn="0" w:oddVBand="0" w:evenVBand="0" w:oddHBand="0" w:evenHBand="0" w:firstRowFirstColumn="0" w:firstRowLastColumn="0" w:lastRowFirstColumn="0" w:lastRowLastColumn="0"/>
+              <w:rPr>
+                <w:lang w:val="en-GB"/>
+              </w:rPr>
+            </w:pPr>
+            <w:r>
+              <w:rPr>
+                <w:lang w:val="en-GB"/>
+              </w:rPr>
+              <w:t>20</w:t>
+            </w:r>
+          </w:p>
+        </w:tc>
+        <w:tc>
+          <w:tcPr>
+            <w:tcW w:w="1133" w:type="dxa"/>
+          </w:tcPr>
+          <w:p>
+            <w:pPr>
+              <w:jc w:val="center"/>
+              <w:cnfStyle w:val="000000000000" w:firstRow="0" w:lastRow="0" w:firstColumn="0" w:lastColumn="0" w:oddVBand="0" w:evenVBand="0" w:oddHBand="0" w:evenHBand="0" w:firstRowFirstColumn="0" w:firstRowLastColumn="0" w:lastRowFirstColumn="0" w:lastRowLastColumn="0"/>
+              <w:rPr>
+                <w:lang w:val="en-GB"/>
+              </w:rPr>
+            </w:pPr>
+            <w:r>
+              <w:rPr>
+                <w:lang w:val="en-GB"/>
+              </w:rPr>
+              <w:t>25</w:t>
+            </w:r>
+          </w:p>
+        </w:tc>
+        <w:tc>
+          <w:tcPr>
+            <w:tcW w:w="1060" w:type="dxa"/>
+          </w:tcPr>
+          <w:p>
+            <w:pPr>
+              <w:jc w:val="center"/>
+              <w:cnfStyle w:val="000000000000" w:firstRow="0" w:lastRow="0" w:firstColumn="0" w:lastColumn="0" w:oddVBand="0" w:evenVBand="0" w:oddHBand="0" w:evenHBand="0" w:firstRowFirstColumn="0" w:firstRowLastColumn="0" w:lastRowFirstColumn="0" w:lastRowLastColumn="0"/>
+              <w:rPr>
+                <w:lang w:val="en-GB"/>
+              </w:rPr>
+            </w:pPr>
+            <w:r>
+              <w:rPr>
+                <w:lang w:val="en-GB"/>
+              </w:rPr>
+              <w:t>25</w:t>
+            </w:r>
+          </w:p>
+        </w:tc>
+        <w:tc>
+          <w:tcPr>
+            <w:tcW w:w="1304" w:type="dxa"/>
+          </w:tcPr>
+          <w:p>
+            <w:pPr>
+              <w:jc w:val="center"/>
+              <w:cnfStyle w:val="000000000000" w:firstRow="0" w:lastRow="0" w:firstColumn="0" w:lastColumn="0" w:oddVBand="0" w:evenVBand="0" w:oddHBand="0" w:evenHBand="0" w:firstRowFirstColumn="0" w:firstRowLastColumn="0" w:lastRowFirstColumn="0" w:lastRowLastColumn="0"/>
+              <w:rPr>
+                <w:lang w:val="en-GB"/>
+              </w:rPr>
+            </w:pPr>
+            <w:r>
+              <w:rPr>
+                <w:lang w:val="en-GB"/>
+              </w:rPr>
+              <w:t>30</w:t>
+            </w:r>
+          </w:p>
+        </w:tc>
+        <w:tc>
+          <w:tcPr>
+            <w:tcW w:w="1194" w:type="dxa"/>
+          </w:tcPr>
+          <w:p>
+            <w:pPr>
+              <w:jc w:val="center"/>
+              <w:cnfStyle w:val="000000000000" w:firstRow="0" w:lastRow="0" w:firstColumn="0" w:lastColumn="0" w:oddVBand="0" w:evenVBand="0" w:oddHBand="0" w:evenHBand="0" w:firstRowFirstColumn="0" w:firstRowLastColumn="0" w:lastRowFirstColumn="0" w:lastRowLastColumn="0"/>
+              <w:rPr>
+                <w:lang w:val="en-GB"/>
+              </w:rPr>
+            </w:pPr>
+            <w:r>
+              <w:rPr>
+                <w:lang w:val="en-GB"/>
+              </w:rPr>
+              <w:t>25</w:t>
+            </w:r>
+          </w:p>
+        </w:tc>
+        <w:tc>
+          <w:tcPr>
+            <w:tcW w:w="1072" w:type="dxa"/>
+            <w:tcBorders>
+              <w:right w:val="single" w:sz="4" w:space="0" w:color="595959" w:themeColor="text1" w:themeTint="A6"/>
+            </w:tcBorders>
+          </w:tcPr>
+          <w:p>
+            <w:pPr>
+              <w:jc w:val="center"/>
+              <w:cnfStyle w:val="000000000000" w:firstRow="0" w:lastRow="0" w:firstColumn="0" w:lastColumn="0" w:oddVBand="0" w:evenVBand="0" w:oddHBand="0" w:evenHBand="0" w:firstRowFirstColumn="0" w:firstRowLastColumn="0" w:lastRowFirstColumn="0" w:lastRowLastColumn="0"/>
+              <w:rPr>
+                <w:lang w:val="en-GB"/>
+              </w:rPr>
+            </w:pPr>
+            <w:r>
+              <w:rPr>
+                <w:lang w:val="en-GB"/>
+              </w:rPr>
+              <w:t>30</w:t>
+            </w:r>
+          </w:p>
+        </w:tc>
+        <w:tc>
+          <w:tcPr>
+            <w:tcW w:w="1510" w:type="dxa"/>
+            <w:tcBorders>
+              <w:left w:val="single" w:sz="4" w:space="0" w:color="595959" w:themeColor="text1" w:themeTint="A6"/>
+            </w:tcBorders>
+          </w:tcPr>
+          <w:p>
+            <w:pPr>
+              <w:jc w:val="right"/>
+              <w:cnfStyle w:val="000000000000" w:firstRow="0" w:lastRow="0" w:firstColumn="0" w:lastColumn="0" w:oddVBand="0" w:evenVBand="0" w:oddHBand="0" w:evenHBand="0" w:firstRowFirstColumn="0" w:firstRowLastColumn="0" w:lastRowFirstColumn="0" w:lastRowLastColumn="0"/>
+              <w:rPr>
+                <w:lang w:val="en-GB"/>
+              </w:rPr>
+            </w:pPr>
+            <w:r>
+              <w:rPr>
+                <w:lang w:val="en-GB"/>
+              </w:rPr>
+              <w:t>15,58 %</w:t>
+            </w:r>
+          </w:p>
+        </w:tc>
+      </w:tr>
+      <w:tr>
+        <w:trPr>
+          <w:cnfStyle w:val="000000100000" w:firstRow="0" w:lastRow="0" w:firstColumn="0" w:lastColumn="0" w:oddVBand="0" w:evenVBand="0" w:oddHBand="1" w:evenHBand="0" w:firstRowFirstColumn="0" w:firstRowLastColumn="0" w:lastRowFirstColumn="0" w:lastRowLastColumn="0"/>
+        </w:trPr>
+        <w:tc>
+          <w:tcPr>
+            <w:cnfStyle w:val="001000000000" w:firstRow="0" w:lastRow="0" w:firstColumn="1" w:lastColumn="0" w:oddVBand="0" w:evenVBand="0" w:oddHBand="0" w:evenHBand="0" w:firstRowFirstColumn="0" w:firstRowLastColumn="0" w:lastRowFirstColumn="0" w:lastRowLastColumn="0"/>
+            <w:tcW w:w="1659" w:type="dxa"/>
+          </w:tcPr>
+          <w:p>
+            <w:pPr>
+              <w:rPr>
+                <w:lang w:val="en-GB"/>
+              </w:rPr>
+            </w:pPr>
+            <w:r>
+              <w:rPr>
+                <w:lang w:val="en-GB"/>
+              </w:rPr>
+              <w:t>Testing</w:t>
+            </w:r>
+          </w:p>
+        </w:tc>
+        <w:tc>
+          <w:tcPr>
+            <w:tcW w:w="986" w:type="dxa"/>
+          </w:tcPr>
+          <w:p>
+            <w:pPr>
+              <w:jc w:val="center"/>
+              <w:cnfStyle w:val="000000100000" w:firstRow="0" w:lastRow="0" w:firstColumn="0" w:lastColumn="0" w:oddVBand="0" w:evenVBand="0" w:oddHBand="1" w:evenHBand="0" w:firstRowFirstColumn="0" w:firstRowLastColumn="0" w:lastRowFirstColumn="0" w:lastRowLastColumn="0"/>
+              <w:rPr>
+                <w:lang w:val="en-GB"/>
+              </w:rPr>
+            </w:pPr>
+            <w:r>
+              <w:rPr>
+                <w:lang w:val="en-GB"/>
+              </w:rPr>
+              <w:t>15</w:t>
+            </w:r>
+          </w:p>
+        </w:tc>
+        <w:tc>
+          <w:tcPr>
+            <w:tcW w:w="1133" w:type="dxa"/>
+          </w:tcPr>
+          <w:p>
+            <w:pPr>
+              <w:jc w:val="center"/>
+              <w:cnfStyle w:val="000000100000" w:firstRow="0" w:lastRow="0" w:firstColumn="0" w:lastColumn="0" w:oddVBand="0" w:evenVBand="0" w:oddHBand="1" w:evenHBand="0" w:firstRowFirstColumn="0" w:firstRowLastColumn="0" w:lastRowFirstColumn="0" w:lastRowLastColumn="0"/>
+              <w:rPr>
+                <w:lang w:val="en-GB"/>
+              </w:rPr>
+            </w:pPr>
+            <w:r>
+              <w:rPr>
+                <w:lang w:val="en-GB"/>
+              </w:rPr>
+              <w:t>20</w:t>
+            </w:r>
+          </w:p>
+        </w:tc>
+        <w:tc>
+          <w:tcPr>
+            <w:tcW w:w="1060" w:type="dxa"/>
+          </w:tcPr>
+          <w:p>
+            <w:pPr>
+              <w:jc w:val="center"/>
+              <w:cnfStyle w:val="000000100000" w:firstRow="0" w:lastRow="0" w:firstColumn="0" w:lastColumn="0" w:oddVBand="0" w:evenVBand="0" w:oddHBand="1" w:evenHBand="0" w:firstRowFirstColumn="0" w:firstRowLastColumn="0" w:lastRowFirstColumn="0" w:lastRowLastColumn="0"/>
+              <w:rPr>
+                <w:lang w:val="en-GB"/>
+              </w:rPr>
+            </w:pPr>
+            <w:r>
+              <w:rPr>
+                <w:lang w:val="en-GB"/>
+              </w:rPr>
+              <w:t>40</w:t>
+            </w:r>
+          </w:p>
+        </w:tc>
+        <w:tc>
+          <w:tcPr>
+            <w:tcW w:w="1304" w:type="dxa"/>
+          </w:tcPr>
+          <w:p>
+            <w:pPr>
+              <w:jc w:val="center"/>
+              <w:cnfStyle w:val="000000100000" w:firstRow="0" w:lastRow="0" w:firstColumn="0" w:lastColumn="0" w:oddVBand="0" w:evenVBand="0" w:oddHBand="1" w:evenHBand="0" w:firstRowFirstColumn="0" w:firstRowLastColumn="0" w:lastRowFirstColumn="0" w:lastRowLastColumn="0"/>
+              <w:rPr>
+                <w:lang w:val="en-GB"/>
+              </w:rPr>
+            </w:pPr>
+            <w:r>
+              <w:rPr>
+                <w:lang w:val="en-GB"/>
+              </w:rPr>
+              <w:t>20</w:t>
+            </w:r>
+          </w:p>
+        </w:tc>
+        <w:tc>
+          <w:tcPr>
+            <w:tcW w:w="1194" w:type="dxa"/>
+          </w:tcPr>
+          <w:p>
+            <w:pPr>
+              <w:jc w:val="center"/>
+              <w:cnfStyle w:val="000000100000" w:firstRow="0" w:lastRow="0" w:firstColumn="0" w:lastColumn="0" w:oddVBand="0" w:evenVBand="0" w:oddHBand="1" w:evenHBand="0" w:firstRowFirstColumn="0" w:firstRowLastColumn="0" w:lastRowFirstColumn="0" w:lastRowLastColumn="0"/>
+              <w:rPr>
+                <w:lang w:val="en-GB"/>
+              </w:rPr>
+            </w:pPr>
+            <w:r>
+              <w:rPr>
+                <w:lang w:val="en-GB"/>
+              </w:rPr>
+              <w:t>20</w:t>
+            </w:r>
+          </w:p>
+        </w:tc>
+        <w:tc>
+          <w:tcPr>
+            <w:tcW w:w="1072" w:type="dxa"/>
+            <w:tcBorders>
+              <w:right w:val="single" w:sz="4" w:space="0" w:color="595959" w:themeColor="text1" w:themeTint="A6"/>
+            </w:tcBorders>
+          </w:tcPr>
+          <w:p>
+            <w:pPr>
+              <w:jc w:val="center"/>
+              <w:cnfStyle w:val="000000100000" w:firstRow="0" w:lastRow="0" w:firstColumn="0" w:lastColumn="0" w:oddVBand="0" w:evenVBand="0" w:oddHBand="1" w:evenHBand="0" w:firstRowFirstColumn="0" w:firstRowLastColumn="0" w:lastRowFirstColumn="0" w:lastRowLastColumn="0"/>
+              <w:rPr>
+                <w:lang w:val="en-GB"/>
+              </w:rPr>
+            </w:pPr>
+            <w:r>
+              <w:rPr>
+                <w:lang w:val="en-GB"/>
+              </w:rPr>
+              <w:t>20</w:t>
+            </w:r>
+          </w:p>
+        </w:tc>
+        <w:tc>
+          <w:tcPr>
+            <w:tcW w:w="1510" w:type="dxa"/>
+            <w:tcBorders>
+              <w:left w:val="single" w:sz="4" w:space="0" w:color="595959" w:themeColor="text1" w:themeTint="A6"/>
+            </w:tcBorders>
+          </w:tcPr>
+          <w:p>
+            <w:pPr>
+              <w:jc w:val="right"/>
+              <w:cnfStyle w:val="000000100000" w:firstRow="0" w:lastRow="0" w:firstColumn="0" w:lastColumn="0" w:oddVBand="0" w:evenVBand="0" w:oddHBand="1" w:evenHBand="0" w:firstRowFirstColumn="0" w:firstRowLastColumn="0" w:lastRowFirstColumn="0" w:lastRowLastColumn="0"/>
+              <w:rPr>
+                <w:lang w:val="en-GB"/>
+              </w:rPr>
+            </w:pPr>
+            <w:r>
+              <w:rPr>
+                <w:lang w:val="en-GB"/>
+              </w:rPr>
+              <w:t>13,57 %</w:t>
+            </w:r>
+          </w:p>
+        </w:tc>
+      </w:tr>
+      <w:tr>
+        <w:tc>
+          <w:tcPr>
+            <w:cnfStyle w:val="001000000000" w:firstRow="0" w:lastRow="0" w:firstColumn="1" w:lastColumn="0" w:oddVBand="0" w:evenVBand="0" w:oddHBand="0" w:evenHBand="0" w:firstRowFirstColumn="0" w:firstRowLastColumn="0" w:lastRowFirstColumn="0" w:lastRowLastColumn="0"/>
+            <w:tcW w:w="1659" w:type="dxa"/>
+          </w:tcPr>
+          <w:p>
+            <w:pPr>
+              <w:rPr>
+                <w:lang w:val="en-GB"/>
+              </w:rPr>
+            </w:pPr>
+            <w:r>
+              <w:rPr>
+                <w:lang w:val="en-GB"/>
+              </w:rPr>
+              <w:t>GitHub organization</w:t>
+            </w:r>
+          </w:p>
+        </w:tc>
+        <w:tc>
+          <w:tcPr>
+            <w:tcW w:w="986" w:type="dxa"/>
+          </w:tcPr>
+          <w:p>
+            <w:pPr>
+              <w:jc w:val="center"/>
+              <w:cnfStyle w:val="000000000000" w:firstRow="0" w:lastRow="0" w:firstColumn="0" w:lastColumn="0" w:oddVBand="0" w:evenVBand="0" w:oddHBand="0" w:evenHBand="0" w:firstRowFirstColumn="0" w:firstRowLastColumn="0" w:lastRowFirstColumn="0" w:lastRowLastColumn="0"/>
+              <w:rPr>
+                <w:lang w:val="en-GB"/>
+              </w:rPr>
+            </w:pPr>
+            <w:r>
+              <w:rPr>
+                <w:lang w:val="en-GB"/>
+              </w:rPr>
+              <w:t>20</w:t>
+            </w:r>
+          </w:p>
+        </w:tc>
+        <w:tc>
+          <w:tcPr>
+            <w:tcW w:w="1133" w:type="dxa"/>
+          </w:tcPr>
+          <w:p>
+            <w:pPr>
+              <w:jc w:val="center"/>
+              <w:cnfStyle w:val="000000000000" w:firstRow="0" w:lastRow="0" w:firstColumn="0" w:lastColumn="0" w:oddVBand="0" w:evenVBand="0" w:oddHBand="0" w:evenHBand="0" w:firstRowFirstColumn="0" w:firstRowLastColumn="0" w:lastRowFirstColumn="0" w:lastRowLastColumn="0"/>
+              <w:rPr>
+                <w:lang w:val="en-GB"/>
+              </w:rPr>
+            </w:pPr>
+            <w:r>
+              <w:rPr>
+                <w:lang w:val="en-GB"/>
+              </w:rPr>
+              <w:t>20</w:t>
+            </w:r>
+          </w:p>
+        </w:tc>
+        <w:tc>
+          <w:tcPr>
+            <w:tcW w:w="1060" w:type="dxa"/>
+          </w:tcPr>
+          <w:p>
+            <w:pPr>
+              <w:jc w:val="center"/>
+              <w:cnfStyle w:val="000000000000" w:firstRow="0" w:lastRow="0" w:firstColumn="0" w:lastColumn="0" w:oddVBand="0" w:evenVBand="0" w:oddHBand="0" w:evenHBand="0" w:firstRowFirstColumn="0" w:firstRowLastColumn="0" w:lastRowFirstColumn="0" w:lastRowLastColumn="0"/>
+              <w:rPr>
+                <w:lang w:val="en-GB"/>
+              </w:rPr>
+            </w:pPr>
+            <w:r>
+              <w:rPr>
+                <w:lang w:val="en-GB"/>
+              </w:rPr>
+              <w:t>5</w:t>
+            </w:r>
+          </w:p>
+        </w:tc>
+        <w:tc>
+          <w:tcPr>
+            <w:tcW w:w="1304" w:type="dxa"/>
+          </w:tcPr>
+          <w:p>
+            <w:pPr>
+              <w:jc w:val="center"/>
+              <w:cnfStyle w:val="000000000000" w:firstRow="0" w:lastRow="0" w:firstColumn="0" w:lastColumn="0" w:oddVBand="0" w:evenVBand="0" w:oddHBand="0" w:evenHBand="0" w:firstRowFirstColumn="0" w:firstRowLastColumn="0" w:lastRowFirstColumn="0" w:lastRowLastColumn="0"/>
+              <w:rPr>
+                <w:lang w:val="en-GB"/>
+              </w:rPr>
+            </w:pPr>
+            <w:r>
+              <w:rPr>
+                <w:lang w:val="en-GB"/>
+              </w:rPr>
+              <w:t>20</w:t>
+            </w:r>
+          </w:p>
+        </w:tc>
+        <w:tc>
+          <w:tcPr>
+            <w:tcW w:w="1194" w:type="dxa"/>
+          </w:tcPr>
+          <w:p>
+            <w:pPr>
+              <w:jc w:val="center"/>
+              <w:cnfStyle w:val="000000000000" w:firstRow="0" w:lastRow="0" w:firstColumn="0" w:lastColumn="0" w:oddVBand="0" w:evenVBand="0" w:oddHBand="0" w:evenHBand="0" w:firstRowFirstColumn="0" w:firstRowLastColumn="0" w:lastRowFirstColumn="0" w:lastRowLastColumn="0"/>
+              <w:rPr>
+                <w:lang w:val="en-GB"/>
+              </w:rPr>
+            </w:pPr>
+            <w:r>
+              <w:rPr>
+                <w:lang w:val="en-GB"/>
+              </w:rPr>
+              <w:t>10</w:t>
+            </w:r>
+          </w:p>
+        </w:tc>
+        <w:tc>
+          <w:tcPr>
+            <w:tcW w:w="1072" w:type="dxa"/>
+            <w:tcBorders>
+              <w:right w:val="single" w:sz="4" w:space="0" w:color="595959" w:themeColor="text1" w:themeTint="A6"/>
+            </w:tcBorders>
+          </w:tcPr>
+          <w:p>
+            <w:pPr>
+              <w:jc w:val="center"/>
+              <w:cnfStyle w:val="000000000000" w:firstRow="0" w:lastRow="0" w:firstColumn="0" w:lastColumn="0" w:oddVBand="0" w:evenVBand="0" w:oddHBand="0" w:evenHBand="0" w:firstRowFirstColumn="0" w:firstRowLastColumn="0" w:lastRowFirstColumn="0" w:lastRowLastColumn="0"/>
+              <w:rPr>
+                <w:lang w:val="en-GB"/>
+              </w:rPr>
+            </w:pPr>
+            <w:r>
+              <w:rPr>
+                <w:lang w:val="en-GB"/>
+              </w:rPr>
+              <w:t>10</w:t>
+            </w:r>
+          </w:p>
+        </w:tc>
+        <w:tc>
+          <w:tcPr>
+            <w:tcW w:w="1510" w:type="dxa"/>
+            <w:tcBorders>
+              <w:left w:val="single" w:sz="4" w:space="0" w:color="595959" w:themeColor="text1" w:themeTint="A6"/>
+            </w:tcBorders>
+          </w:tcPr>
+          <w:p>
+            <w:pPr>
+              <w:jc w:val="right"/>
+              <w:cnfStyle w:val="000000000000" w:firstRow="0" w:lastRow="0" w:firstColumn="0" w:lastColumn="0" w:oddVBand="0" w:evenVBand="0" w:oddHBand="0" w:evenHBand="0" w:firstRowFirstColumn="0" w:firstRowLastColumn="0" w:lastRowFirstColumn="0" w:lastRowLastColumn="0"/>
+              <w:rPr>
+                <w:lang w:val="en-GB"/>
+              </w:rPr>
+            </w:pPr>
+            <w:r>
+              <w:rPr>
+                <w:lang w:val="en-GB"/>
+              </w:rPr>
+              <w:t>8,54 %</w:t>
+            </w:r>
+          </w:p>
+        </w:tc>
+      </w:tr>
+      <w:tr>
+        <w:trPr>
+          <w:cnfStyle w:val="000000100000" w:firstRow="0" w:lastRow="0" w:firstColumn="0" w:lastColumn="0" w:oddVBand="0" w:evenVBand="0" w:oddHBand="1" w:evenHBand="0" w:firstRowFirstColumn="0" w:firstRowLastColumn="0" w:lastRowFirstColumn="0" w:lastRowLastColumn="0"/>
+        </w:trPr>
+        <w:tc>
+          <w:tcPr>
+            <w:cnfStyle w:val="001000000000" w:firstRow="0" w:lastRow="0" w:firstColumn="1" w:lastColumn="0" w:oddVBand="0" w:evenVBand="0" w:oddHBand="0" w:evenHBand="0" w:firstRowFirstColumn="0" w:firstRowLastColumn="0" w:lastRowFirstColumn="0" w:lastRowLastColumn="0"/>
+            <w:tcW w:w="1659" w:type="dxa"/>
+          </w:tcPr>
+          <w:p>
+            <w:pPr>
+              <w:rPr>
+                <w:lang w:val="en-GB"/>
+              </w:rPr>
+            </w:pPr>
+            <w:r>
+              <w:rPr>
+                <w:lang w:val="en-GB"/>
+              </w:rPr>
+              <w:t>Meetings</w:t>
+            </w:r>
+          </w:p>
+        </w:tc>
+        <w:tc>
+          <w:tcPr>
+            <w:tcW w:w="986" w:type="dxa"/>
+          </w:tcPr>
+          <w:p>
+            <w:pPr>
+              <w:jc w:val="center"/>
+              <w:cnfStyle w:val="000000100000" w:firstRow="0" w:lastRow="0" w:firstColumn="0" w:lastColumn="0" w:oddVBand="0" w:evenVBand="0" w:oddHBand="1" w:evenHBand="0" w:firstRowFirstColumn="0" w:firstRowLastColumn="0" w:lastRowFirstColumn="0" w:lastRowLastColumn="0"/>
+              <w:rPr>
+                <w:lang w:val="en-GB"/>
+              </w:rPr>
+            </w:pPr>
+            <w:r>
+              <w:rPr>
+                <w:lang w:val="en-GB"/>
+              </w:rPr>
+              <w:t>20</w:t>
+            </w:r>
+          </w:p>
+        </w:tc>
+        <w:tc>
+          <w:tcPr>
+            <w:tcW w:w="1133" w:type="dxa"/>
+          </w:tcPr>
+          <w:p>
+            <w:pPr>
+              <w:jc w:val="center"/>
+              <w:cnfStyle w:val="000000100000" w:firstRow="0" w:lastRow="0" w:firstColumn="0" w:lastColumn="0" w:oddVBand="0" w:evenVBand="0" w:oddHBand="1" w:evenHBand="0" w:firstRowFirstColumn="0" w:firstRowLastColumn="0" w:lastRowFirstColumn="0" w:lastRowLastColumn="0"/>
+              <w:rPr>
+                <w:lang w:val="en-GB"/>
+              </w:rPr>
+            </w:pPr>
+            <w:r>
+              <w:rPr>
+                <w:lang w:val="en-GB"/>
+              </w:rPr>
+              <w:t>20</w:t>
+            </w:r>
+          </w:p>
+        </w:tc>
+        <w:tc>
+          <w:tcPr>
+            <w:tcW w:w="1060" w:type="dxa"/>
+          </w:tcPr>
+          <w:p>
+            <w:pPr>
+              <w:jc w:val="center"/>
+              <w:cnfStyle w:val="000000100000" w:firstRow="0" w:lastRow="0" w:firstColumn="0" w:lastColumn="0" w:oddVBand="0" w:evenVBand="0" w:oddHBand="1" w:evenHBand="0" w:firstRowFirstColumn="0" w:firstRowLastColumn="0" w:lastRowFirstColumn="0" w:lastRowLastColumn="0"/>
+              <w:rPr>
+                <w:lang w:val="en-GB"/>
+              </w:rPr>
+            </w:pPr>
+            <w:r>
+              <w:rPr>
+                <w:lang w:val="en-GB"/>
+              </w:rPr>
+              <w:t>20</w:t>
+            </w:r>
+          </w:p>
+        </w:tc>
+        <w:tc>
+          <w:tcPr>
+            <w:tcW w:w="1304" w:type="dxa"/>
+          </w:tcPr>
+          <w:p>
+            <w:pPr>
+              <w:jc w:val="center"/>
+              <w:cnfStyle w:val="000000100000" w:firstRow="0" w:lastRow="0" w:firstColumn="0" w:lastColumn="0" w:oddVBand="0" w:evenVBand="0" w:oddHBand="1" w:evenHBand="0" w:firstRowFirstColumn="0" w:firstRowLastColumn="0" w:lastRowFirstColumn="0" w:lastRowLastColumn="0"/>
+              <w:rPr>
+                <w:lang w:val="en-GB"/>
+              </w:rPr>
+            </w:pPr>
+            <w:r>
+              <w:rPr>
+                <w:lang w:val="en-GB"/>
+              </w:rPr>
+              <w:t>20</w:t>
+            </w:r>
+          </w:p>
+        </w:tc>
+        <w:tc>
+          <w:tcPr>
+            <w:tcW w:w="1194" w:type="dxa"/>
+          </w:tcPr>
+          <w:p>
+            <w:pPr>
+              <w:jc w:val="center"/>
+              <w:cnfStyle w:val="000000100000" w:firstRow="0" w:lastRow="0" w:firstColumn="0" w:lastColumn="0" w:oddVBand="0" w:evenVBand="0" w:oddHBand="1" w:evenHBand="0" w:firstRowFirstColumn="0" w:firstRowLastColumn="0" w:lastRowFirstColumn="0" w:lastRowLastColumn="0"/>
+              <w:rPr>
+                <w:lang w:val="en-GB"/>
+              </w:rPr>
+            </w:pPr>
+            <w:r>
+              <w:rPr>
+                <w:lang w:val="en-GB"/>
+              </w:rPr>
+              <w:t>20</w:t>
+            </w:r>
+          </w:p>
+        </w:tc>
+        <w:tc>
+          <w:tcPr>
+            <w:tcW w:w="1072" w:type="dxa"/>
+            <w:tcBorders>
+              <w:right w:val="single" w:sz="4" w:space="0" w:color="595959" w:themeColor="text1" w:themeTint="A6"/>
+            </w:tcBorders>
+          </w:tcPr>
+          <w:p>
+            <w:pPr>
+              <w:jc w:val="center"/>
+              <w:cnfStyle w:val="000000100000" w:firstRow="0" w:lastRow="0" w:firstColumn="0" w:lastColumn="0" w:oddVBand="0" w:evenVBand="0" w:oddHBand="1" w:evenHBand="0" w:firstRowFirstColumn="0" w:firstRowLastColumn="0" w:lastRowFirstColumn="0" w:lastRowLastColumn="0"/>
+              <w:rPr>
+                <w:lang w:val="en-GB"/>
+              </w:rPr>
+            </w:pPr>
+            <w:r>
+              <w:rPr>
+                <w:lang w:val="en-GB"/>
+              </w:rPr>
+              <w:t>20</w:t>
+            </w:r>
+          </w:p>
+        </w:tc>
+        <w:tc>
+          <w:tcPr>
+            <w:tcW w:w="1510" w:type="dxa"/>
+            <w:tcBorders>
+              <w:left w:val="single" w:sz="4" w:space="0" w:color="595959" w:themeColor="text1" w:themeTint="A6"/>
+            </w:tcBorders>
+          </w:tcPr>
+          <w:p>
+            <w:pPr>
+              <w:jc w:val="right"/>
+              <w:cnfStyle w:val="000000100000" w:firstRow="0" w:lastRow="0" w:firstColumn="0" w:lastColumn="0" w:oddVBand="0" w:evenVBand="0" w:oddHBand="1" w:evenHBand="0" w:firstRowFirstColumn="0" w:firstRowLastColumn="0" w:lastRowFirstColumn="0" w:lastRowLastColumn="0"/>
+              <w:rPr>
+                <w:lang w:val="en-GB"/>
+              </w:rPr>
+            </w:pPr>
+            <w:r>
+              <w:rPr>
+                <w:lang w:val="en-GB"/>
+              </w:rPr>
+              <w:t>12,06 %</w:t>
+            </w:r>
+          </w:p>
+        </w:tc>
+      </w:tr>
+      <w:tr>
+        <w:tc>
+          <w:tcPr>
+            <w:cnfStyle w:val="001000000000" w:firstRow="0" w:lastRow="0" w:firstColumn="1" w:lastColumn="0" w:oddVBand="0" w:evenVBand="0" w:oddHBand="0" w:evenHBand="0" w:firstRowFirstColumn="0" w:firstRowLastColumn="0" w:lastRowFirstColumn="0" w:lastRowLastColumn="0"/>
+            <w:tcW w:w="1659" w:type="dxa"/>
+          </w:tcPr>
+          <w:p>
+            <w:pPr>
+              <w:rPr>
+                <w:lang w:val="en-GB"/>
+              </w:rPr>
+            </w:pPr>
+            <w:r>
+              <w:rPr>
+                <w:lang w:val="en-GB"/>
+              </w:rPr>
+              <w:t>Customer exchange</w:t>
+            </w:r>
+          </w:p>
+        </w:tc>
+        <w:tc>
+          <w:tcPr>
+            <w:tcW w:w="986" w:type="dxa"/>
+          </w:tcPr>
+          <w:p>
+            <w:pPr>
+              <w:jc w:val="center"/>
+              <w:cnfStyle w:val="000000000000" w:firstRow="0" w:lastRow="0" w:firstColumn="0" w:lastColumn="0" w:oddVBand="0" w:evenVBand="0" w:oddHBand="0" w:evenHBand="0" w:firstRowFirstColumn="0" w:firstRowLastColumn="0" w:lastRowFirstColumn="0" w:lastRowLastColumn="0"/>
+              <w:rPr>
+                <w:lang w:val="en-GB"/>
+              </w:rPr>
+            </w:pPr>
+            <w:r>
+              <w:rPr>
+                <w:lang w:val="en-GB"/>
+              </w:rPr>
+              <w:t>10</w:t>
+            </w:r>
+          </w:p>
+        </w:tc>
+        <w:tc>
+          <w:tcPr>
+            <w:tcW w:w="1133" w:type="dxa"/>
+          </w:tcPr>
+          <w:p>
+            <w:pPr>
+              <w:jc w:val="center"/>
+              <w:cnfStyle w:val="000000000000" w:firstRow="0" w:lastRow="0" w:firstColumn="0" w:lastColumn="0" w:oddVBand="0" w:evenVBand="0" w:oddHBand="0" w:evenHBand="0" w:firstRowFirstColumn="0" w:firstRowLastColumn="0" w:lastRowFirstColumn="0" w:lastRowLastColumn="0"/>
+              <w:rPr>
+                <w:lang w:val="en-GB"/>
+              </w:rPr>
+            </w:pPr>
+            <w:r>
+              <w:rPr>
+                <w:lang w:val="en-GB"/>
+              </w:rPr>
+              <w:t>5</w:t>
+            </w:r>
+          </w:p>
+        </w:tc>
+        <w:tc>
+          <w:tcPr>
+            <w:tcW w:w="1060" w:type="dxa"/>
+          </w:tcPr>
+          <w:p>
+            <w:pPr>
+              <w:jc w:val="center"/>
+              <w:cnfStyle w:val="000000000000" w:firstRow="0" w:lastRow="0" w:firstColumn="0" w:lastColumn="0" w:oddVBand="0" w:evenVBand="0" w:oddHBand="0" w:evenHBand="0" w:firstRowFirstColumn="0" w:firstRowLastColumn="0" w:lastRowFirstColumn="0" w:lastRowLastColumn="0"/>
+              <w:rPr>
+                <w:lang w:val="en-GB"/>
+              </w:rPr>
+            </w:pPr>
+            <w:r>
+              <w:rPr>
+                <w:lang w:val="en-GB"/>
+              </w:rPr>
+              <w:t>5</w:t>
+            </w:r>
+          </w:p>
+        </w:tc>
+        <w:tc>
+          <w:tcPr>
+            <w:tcW w:w="1304" w:type="dxa"/>
+          </w:tcPr>
+          <w:p>
+            <w:pPr>
+              <w:jc w:val="center"/>
+              <w:cnfStyle w:val="000000000000" w:firstRow="0" w:lastRow="0" w:firstColumn="0" w:lastColumn="0" w:oddVBand="0" w:evenVBand="0" w:oddHBand="0" w:evenHBand="0" w:firstRowFirstColumn="0" w:firstRowLastColumn="0" w:lastRowFirstColumn="0" w:lastRowLastColumn="0"/>
+              <w:rPr>
+                <w:lang w:val="en-GB"/>
+              </w:rPr>
+            </w:pPr>
+            <w:r>
+              <w:rPr>
+                <w:lang w:val="en-GB"/>
+              </w:rPr>
+              <w:t>5</w:t>
+            </w:r>
+          </w:p>
+        </w:tc>
+        <w:tc>
+          <w:tcPr>
+            <w:tcW w:w="1194" w:type="dxa"/>
+          </w:tcPr>
+          <w:p>
+            <w:pPr>
+              <w:jc w:val="center"/>
+              <w:cnfStyle w:val="000000000000" w:firstRow="0" w:lastRow="0" w:firstColumn="0" w:lastColumn="0" w:oddVBand="0" w:evenVBand="0" w:oddHBand="0" w:evenHBand="0" w:firstRowFirstColumn="0" w:firstRowLastColumn="0" w:lastRowFirstColumn="0" w:lastRowLastColumn="0"/>
+              <w:rPr>
+                <w:lang w:val="en-GB"/>
+              </w:rPr>
+            </w:pPr>
+            <w:r>
+              <w:rPr>
+                <w:lang w:val="en-GB"/>
+              </w:rPr>
+              <w:t>5</w:t>
+            </w:r>
+          </w:p>
+        </w:tc>
+        <w:tc>
+          <w:tcPr>
+            <w:tcW w:w="1072" w:type="dxa"/>
+            <w:tcBorders>
+              <w:right w:val="single" w:sz="4" w:space="0" w:color="595959" w:themeColor="text1" w:themeTint="A6"/>
+            </w:tcBorders>
+          </w:tcPr>
+          <w:p>
+            <w:pPr>
+              <w:jc w:val="center"/>
+              <w:cnfStyle w:val="000000000000" w:firstRow="0" w:lastRow="0" w:firstColumn="0" w:lastColumn="0" w:oddVBand="0" w:evenVBand="0" w:oddHBand="0" w:evenHBand="0" w:firstRowFirstColumn="0" w:firstRowLastColumn="0" w:lastRowFirstColumn="0" w:lastRowLastColumn="0"/>
+              <w:rPr>
+                <w:lang w:val="en-GB"/>
+              </w:rPr>
+            </w:pPr>
+            <w:r>
+              <w:rPr>
+                <w:lang w:val="en-GB"/>
+              </w:rPr>
+              <w:t>5</w:t>
+            </w:r>
+          </w:p>
+        </w:tc>
+        <w:tc>
+          <w:tcPr>
+            <w:tcW w:w="1510" w:type="dxa"/>
+            <w:tcBorders>
+              <w:left w:val="single" w:sz="4" w:space="0" w:color="595959" w:themeColor="text1" w:themeTint="A6"/>
+            </w:tcBorders>
+          </w:tcPr>
+          <w:p>
+            <w:pPr>
+              <w:jc w:val="right"/>
+              <w:cnfStyle w:val="000000000000" w:firstRow="0" w:lastRow="0" w:firstColumn="0" w:lastColumn="0" w:oddVBand="0" w:evenVBand="0" w:oddHBand="0" w:evenHBand="0" w:firstRowFirstColumn="0" w:firstRowLastColumn="0" w:lastRowFirstColumn="0" w:lastRowLastColumn="0"/>
+              <w:rPr>
+                <w:lang w:val="en-GB"/>
+              </w:rPr>
+            </w:pPr>
+            <w:r>
+              <w:rPr>
+                <w:lang w:val="en-GB"/>
+              </w:rPr>
+              <w:t>3,52 %</w:t>
+            </w:r>
+          </w:p>
+        </w:tc>
+      </w:tr>
+      <w:tr>
+        <w:trPr>
+          <w:cnfStyle w:val="000000100000" w:firstRow="0" w:lastRow="0" w:firstColumn="0" w:lastColumn="0" w:oddVBand="0" w:evenVBand="0" w:oddHBand="1" w:evenHBand="0" w:firstRowFirstColumn="0" w:firstRowLastColumn="0" w:lastRowFirstColumn="0" w:lastRowLastColumn="0"/>
+        </w:trPr>
+        <w:tc>
+          <w:tcPr>
+            <w:cnfStyle w:val="001000000000" w:firstRow="0" w:lastRow="0" w:firstColumn="1" w:lastColumn="0" w:oddVBand="0" w:evenVBand="0" w:oddHBand="0" w:evenHBand="0" w:firstRowFirstColumn="0" w:firstRowLastColumn="0" w:lastRowFirstColumn="0" w:lastRowLastColumn="0"/>
+            <w:tcW w:w="1659" w:type="dxa"/>
+          </w:tcPr>
+          <w:p>
+            <w:pPr>
+              <w:rPr>
+                <w:lang w:val="en-GB"/>
+              </w:rPr>
+            </w:pPr>
+            <w:r>
+              <w:rPr>
+                <w:lang w:val="en-GB"/>
+              </w:rPr>
+              <w:t>Project management</w:t>
+            </w:r>
+          </w:p>
+        </w:tc>
+        <w:tc>
+          <w:tcPr>
+            <w:tcW w:w="986" w:type="dxa"/>
+          </w:tcPr>
+          <w:p>
+            <w:pPr>
+              <w:jc w:val="center"/>
+              <w:cnfStyle w:val="000000100000" w:firstRow="0" w:lastRow="0" w:firstColumn="0" w:lastColumn="0" w:oddVBand="0" w:evenVBand="0" w:oddHBand="1" w:evenHBand="0" w:firstRowFirstColumn="0" w:firstRowLastColumn="0" w:lastRowFirstColumn="0" w:lastRowLastColumn="0"/>
+              <w:rPr>
+                <w:lang w:val="en-GB"/>
+              </w:rPr>
+            </w:pPr>
+            <w:r>
+              <w:rPr>
+                <w:lang w:val="en-GB"/>
+              </w:rPr>
+              <w:t>20</w:t>
+            </w:r>
+          </w:p>
+        </w:tc>
+        <w:tc>
+          <w:tcPr>
+            <w:tcW w:w="1133" w:type="dxa"/>
+          </w:tcPr>
+          <w:p>
+            <w:pPr>
+              <w:jc w:val="center"/>
+              <w:cnfStyle w:val="000000100000" w:firstRow="0" w:lastRow="0" w:firstColumn="0" w:lastColumn="0" w:oddVBand="0" w:evenVBand="0" w:oddHBand="1" w:evenHBand="0" w:firstRowFirstColumn="0" w:firstRowLastColumn="0" w:lastRowFirstColumn="0" w:lastRowLastColumn="0"/>
+              <w:rPr>
+                <w:lang w:val="en-GB"/>
+              </w:rPr>
+            </w:pPr>
+            <w:r>
+              <w:rPr>
+                <w:lang w:val="en-GB"/>
+              </w:rPr>
+              <w:t>20</w:t>
+            </w:r>
+          </w:p>
+        </w:tc>
+        <w:tc>
+          <w:tcPr>
+            <w:tcW w:w="1060" w:type="dxa"/>
+          </w:tcPr>
+          <w:p>
+            <w:pPr>
+              <w:jc w:val="center"/>
+              <w:cnfStyle w:val="000000100000" w:firstRow="0" w:lastRow="0" w:firstColumn="0" w:lastColumn="0" w:oddVBand="0" w:evenVBand="0" w:oddHBand="1" w:evenHBand="0" w:firstRowFirstColumn="0" w:firstRowLastColumn="0" w:lastRowFirstColumn="0" w:lastRowLastColumn="0"/>
+              <w:rPr>
+                <w:lang w:val="en-GB"/>
+              </w:rPr>
+            </w:pPr>
+            <w:r>
+              <w:rPr>
+                <w:lang w:val="en-GB"/>
+              </w:rPr>
+              <w:t>5</w:t>
+            </w:r>
+          </w:p>
+        </w:tc>
+        <w:tc>
+          <w:tcPr>
+            <w:tcW w:w="1304" w:type="dxa"/>
+          </w:tcPr>
+          <w:p>
+            <w:pPr>
+              <w:jc w:val="center"/>
+              <w:cnfStyle w:val="000000100000" w:firstRow="0" w:lastRow="0" w:firstColumn="0" w:lastColumn="0" w:oddVBand="0" w:evenVBand="0" w:oddHBand="1" w:evenHBand="0" w:firstRowFirstColumn="0" w:firstRowLastColumn="0" w:lastRowFirstColumn="0" w:lastRowLastColumn="0"/>
+              <w:rPr>
+                <w:lang w:val="en-GB"/>
+              </w:rPr>
+            </w:pPr>
+            <w:r>
+              <w:rPr>
+                <w:lang w:val="en-GB"/>
+              </w:rPr>
+              <w:t>-</w:t>
+            </w:r>
+          </w:p>
+        </w:tc>
+        <w:tc>
+          <w:tcPr>
+            <w:tcW w:w="1194" w:type="dxa"/>
+          </w:tcPr>
+          <w:p>
+            <w:pPr>
+              <w:jc w:val="center"/>
+              <w:cnfStyle w:val="000000100000" w:firstRow="0" w:lastRow="0" w:firstColumn="0" w:lastColumn="0" w:oddVBand="0" w:evenVBand="0" w:oddHBand="1" w:evenHBand="0" w:firstRowFirstColumn="0" w:firstRowLastColumn="0" w:lastRowFirstColumn="0" w:lastRowLastColumn="0"/>
+              <w:rPr>
+                <w:lang w:val="en-GB"/>
+              </w:rPr>
+            </w:pPr>
+            <w:r>
+              <w:rPr>
+                <w:lang w:val="en-GB"/>
+              </w:rPr>
+              <w:t>5</w:t>
+            </w:r>
+          </w:p>
+        </w:tc>
+        <w:tc>
+          <w:tcPr>
+            <w:tcW w:w="1072" w:type="dxa"/>
+            <w:tcBorders>
+              <w:right w:val="single" w:sz="4" w:space="0" w:color="595959" w:themeColor="text1" w:themeTint="A6"/>
+            </w:tcBorders>
+          </w:tcPr>
+          <w:p>
+            <w:pPr>
+              <w:jc w:val="center"/>
+              <w:cnfStyle w:val="000000100000" w:firstRow="0" w:lastRow="0" w:firstColumn="0" w:lastColumn="0" w:oddVBand="0" w:evenVBand="0" w:oddHBand="1" w:evenHBand="0" w:firstRowFirstColumn="0" w:firstRowLastColumn="0" w:lastRowFirstColumn="0" w:lastRowLastColumn="0"/>
+              <w:rPr>
+                <w:lang w:val="en-GB"/>
+              </w:rPr>
+            </w:pPr>
+            <w:r>
+              <w:rPr>
+                <w:lang w:val="en-GB"/>
+              </w:rPr>
+              <w:t>-</w:t>
+            </w:r>
+          </w:p>
+        </w:tc>
+        <w:tc>
+          <w:tcPr>
+            <w:tcW w:w="1510" w:type="dxa"/>
+            <w:tcBorders>
+              <w:left w:val="single" w:sz="4" w:space="0" w:color="595959" w:themeColor="text1" w:themeTint="A6"/>
+            </w:tcBorders>
+          </w:tcPr>
+          <w:p>
+            <w:pPr>
+              <w:jc w:val="right"/>
+              <w:cnfStyle w:val="000000100000" w:firstRow="0" w:lastRow="0" w:firstColumn="0" w:lastColumn="0" w:oddVBand="0" w:evenVBand="0" w:oddHBand="1" w:evenHBand="0" w:firstRowFirstColumn="0" w:firstRowLastColumn="0" w:lastRowFirstColumn="0" w:lastRowLastColumn="0"/>
+              <w:rPr>
+                <w:lang w:val="en-GB"/>
+              </w:rPr>
+            </w:pPr>
+            <w:r>
+              <w:rPr>
+                <w:lang w:val="en-GB"/>
+              </w:rPr>
+              <w:t>5,03 %</w:t>
+            </w:r>
+          </w:p>
+        </w:tc>
+      </w:tr>
+      <w:tr>
+        <w:tc>
+          <w:tcPr>
+            <w:cnfStyle w:val="001000000000" w:firstRow="0" w:lastRow="0" w:firstColumn="1" w:lastColumn="0" w:oddVBand="0" w:evenVBand="0" w:oddHBand="0" w:evenHBand="0" w:firstRowFirstColumn="0" w:firstRowLastColumn="0" w:lastRowFirstColumn="0" w:lastRowLastColumn="0"/>
+            <w:tcW w:w="1659" w:type="dxa"/>
+            <w:tcBorders>
+              <w:bottom w:val="single" w:sz="8" w:space="0" w:color="595959" w:themeColor="text1" w:themeTint="A6"/>
+            </w:tcBorders>
+          </w:tcPr>
+          <w:p>
+            <w:pPr>
+              <w:rPr>
+                <w:lang w:val="en-GB"/>
+              </w:rPr>
+            </w:pPr>
+            <w:r>
+              <w:rPr>
+                <w:lang w:val="en-GB"/>
+              </w:rPr>
+              <w:t>Presentation</w:t>
+            </w:r>
+          </w:p>
+        </w:tc>
+        <w:tc>
+          <w:tcPr>
+            <w:tcW w:w="986" w:type="dxa"/>
+            <w:tcBorders>
+              <w:bottom w:val="single" w:sz="8" w:space="0" w:color="595959" w:themeColor="text1" w:themeTint="A6"/>
+            </w:tcBorders>
+          </w:tcPr>
+          <w:p>
+            <w:pPr>
+              <w:jc w:val="center"/>
+              <w:cnfStyle w:val="000000000000" w:firstRow="0" w:lastRow="0" w:firstColumn="0" w:lastColumn="0" w:oddVBand="0" w:evenVBand="0" w:oddHBand="0" w:evenHBand="0" w:firstRowFirstColumn="0" w:firstRowLastColumn="0" w:lastRowFirstColumn="0" w:lastRowLastColumn="0"/>
+              <w:rPr>
+                <w:lang w:val="en-GB"/>
+              </w:rPr>
+            </w:pPr>
+            <w:r>
+              <w:rPr>
+                <w:lang w:val="en-GB"/>
+              </w:rPr>
+              <w:t>5</w:t>
+            </w:r>
+          </w:p>
+        </w:tc>
+        <w:tc>
+          <w:tcPr>
+            <w:tcW w:w="1133" w:type="dxa"/>
+            <w:tcBorders>
+              <w:bottom w:val="single" w:sz="8" w:space="0" w:color="595959" w:themeColor="text1" w:themeTint="A6"/>
+            </w:tcBorders>
+          </w:tcPr>
+          <w:p>
+            <w:pPr>
+              <w:jc w:val="center"/>
+              <w:cnfStyle w:val="000000000000" w:firstRow="0" w:lastRow="0" w:firstColumn="0" w:lastColumn="0" w:oddVBand="0" w:evenVBand="0" w:oddHBand="0" w:evenHBand="0" w:firstRowFirstColumn="0" w:firstRowLastColumn="0" w:lastRowFirstColumn="0" w:lastRowLastColumn="0"/>
+              <w:rPr>
+                <w:lang w:val="en-GB"/>
+              </w:rPr>
+            </w:pPr>
+            <w:r>
+              <w:rPr>
+                <w:lang w:val="en-GB"/>
+              </w:rPr>
+              <w:t>5</w:t>
+            </w:r>
+          </w:p>
+        </w:tc>
+        <w:tc>
+          <w:tcPr>
+            <w:tcW w:w="1060" w:type="dxa"/>
+            <w:tcBorders>
+              <w:bottom w:val="single" w:sz="8" w:space="0" w:color="595959" w:themeColor="text1" w:themeTint="A6"/>
+            </w:tcBorders>
+          </w:tcPr>
+          <w:p>
+            <w:pPr>
+              <w:jc w:val="center"/>
+              <w:cnfStyle w:val="000000000000" w:firstRow="0" w:lastRow="0" w:firstColumn="0" w:lastColumn="0" w:oddVBand="0" w:evenVBand="0" w:oddHBand="0" w:evenHBand="0" w:firstRowFirstColumn="0" w:firstRowLastColumn="0" w:lastRowFirstColumn="0" w:lastRowLastColumn="0"/>
+              <w:rPr>
+                <w:lang w:val="en-GB"/>
+              </w:rPr>
+            </w:pPr>
+            <w:r>
+              <w:rPr>
+                <w:lang w:val="en-GB"/>
+              </w:rPr>
+              <w:t>5</w:t>
+            </w:r>
+          </w:p>
+        </w:tc>
+        <w:tc>
+          <w:tcPr>
+            <w:tcW w:w="1304" w:type="dxa"/>
+            <w:tcBorders>
+              <w:bottom w:val="single" w:sz="8" w:space="0" w:color="595959" w:themeColor="text1" w:themeTint="A6"/>
+            </w:tcBorders>
+          </w:tcPr>
+          <w:p>
+            <w:pPr>
+              <w:jc w:val="center"/>
+              <w:cnfStyle w:val="000000000000" w:firstRow="0" w:lastRow="0" w:firstColumn="0" w:lastColumn="0" w:oddVBand="0" w:evenVBand="0" w:oddHBand="0" w:evenHBand="0" w:firstRowFirstColumn="0" w:firstRowLastColumn="0" w:lastRowFirstColumn="0" w:lastRowLastColumn="0"/>
+              <w:rPr>
+                <w:lang w:val="en-GB"/>
+              </w:rPr>
+            </w:pPr>
+            <w:r>
+              <w:rPr>
+                <w:lang w:val="en-GB"/>
+              </w:rPr>
+              <w:t>5</w:t>
+            </w:r>
+          </w:p>
+        </w:tc>
+        <w:tc>
+          <w:tcPr>
+            <w:tcW w:w="1194" w:type="dxa"/>
+            <w:tcBorders>
+              <w:bottom w:val="single" w:sz="8" w:space="0" w:color="595959" w:themeColor="text1" w:themeTint="A6"/>
+            </w:tcBorders>
+          </w:tcPr>
+          <w:p>
+            <w:pPr>
+              <w:jc w:val="center"/>
+              <w:cnfStyle w:val="000000000000" w:firstRow="0" w:lastRow="0" w:firstColumn="0" w:lastColumn="0" w:oddVBand="0" w:evenVBand="0" w:oddHBand="0" w:evenHBand="0" w:firstRowFirstColumn="0" w:firstRowLastColumn="0" w:lastRowFirstColumn="0" w:lastRowLastColumn="0"/>
+              <w:rPr>
+                <w:lang w:val="en-GB"/>
+              </w:rPr>
+            </w:pPr>
+            <w:r>
+              <w:rPr>
+                <w:lang w:val="en-GB"/>
+              </w:rPr>
+              <w:t>5</w:t>
+            </w:r>
+          </w:p>
+        </w:tc>
+        <w:tc>
+          <w:tcPr>
+            <w:tcW w:w="1072" w:type="dxa"/>
+            <w:tcBorders>
+              <w:bottom w:val="single" w:sz="8" w:space="0" w:color="595959" w:themeColor="text1" w:themeTint="A6"/>
+              <w:right w:val="single" w:sz="4" w:space="0" w:color="595959" w:themeColor="text1" w:themeTint="A6"/>
+            </w:tcBorders>
+          </w:tcPr>
+          <w:p>
+            <w:pPr>
+              <w:jc w:val="center"/>
+              <w:cnfStyle w:val="000000000000" w:firstRow="0" w:lastRow="0" w:firstColumn="0" w:lastColumn="0" w:oddVBand="0" w:evenVBand="0" w:oddHBand="0" w:evenHBand="0" w:firstRowFirstColumn="0" w:firstRowLastColumn="0" w:lastRowFirstColumn="0" w:lastRowLastColumn="0"/>
+              <w:rPr>
+                <w:lang w:val="en-GB"/>
+              </w:rPr>
+            </w:pPr>
+            <w:r>
+              <w:rPr>
+                <w:lang w:val="en-GB"/>
+              </w:rPr>
+              <w:t>5</w:t>
+            </w:r>
+          </w:p>
+        </w:tc>
+        <w:tc>
+          <w:tcPr>
+            <w:tcW w:w="1510" w:type="dxa"/>
+            <w:tcBorders>
+              <w:left w:val="single" w:sz="4" w:space="0" w:color="595959" w:themeColor="text1" w:themeTint="A6"/>
+              <w:bottom w:val="single" w:sz="8" w:space="0" w:color="595959" w:themeColor="text1" w:themeTint="A6"/>
+            </w:tcBorders>
+          </w:tcPr>
+          <w:p>
+            <w:pPr>
+              <w:jc w:val="right"/>
+              <w:cnfStyle w:val="000000000000" w:firstRow="0" w:lastRow="0" w:firstColumn="0" w:lastColumn="0" w:oddVBand="0" w:evenVBand="0" w:oddHBand="0" w:evenHBand="0" w:firstRowFirstColumn="0" w:firstRowLastColumn="0" w:lastRowFirstColumn="0" w:lastRowLastColumn="0"/>
+              <w:rPr>
+                <w:lang w:val="en-GB"/>
+              </w:rPr>
+            </w:pPr>
+            <w:r>
+              <w:rPr>
+                <w:lang w:val="en-GB"/>
+              </w:rPr>
+              <w:t>3,02 %</w:t>
+            </w:r>
+          </w:p>
+        </w:tc>
+      </w:tr>
+      <w:tr>
+        <w:trPr>
+          <w:cnfStyle w:val="000000100000" w:firstRow="0" w:lastRow="0" w:firstColumn="0" w:lastColumn="0" w:oddVBand="0" w:evenVBand="0" w:oddHBand="1" w:evenHBand="0" w:firstRowFirstColumn="0" w:firstRowLastColumn="0" w:lastRowFirstColumn="0" w:lastRowLastColumn="0"/>
+        </w:trPr>
+        <w:tc>
+          <w:tcPr>
+            <w:cnfStyle w:val="001000000000" w:firstRow="0" w:lastRow="0" w:firstColumn="1" w:lastColumn="0" w:oddVBand="0" w:evenVBand="0" w:oddHBand="0" w:evenHBand="0" w:firstRowFirstColumn="0" w:firstRowLastColumn="0" w:lastRowFirstColumn="0" w:lastRowLastColumn="0"/>
+            <w:tcW w:w="1659" w:type="dxa"/>
+            <w:tcBorders>
+              <w:top w:val="single" w:sz="8" w:space="0" w:color="595959" w:themeColor="text1" w:themeTint="A6"/>
+              <w:bottom w:val="single" w:sz="8" w:space="0" w:color="595959" w:themeColor="text1" w:themeTint="A6"/>
+            </w:tcBorders>
+          </w:tcPr>
+          <w:p>
+            <w:pPr>
+              <w:rPr>
+                <w:lang w:val="en-GB"/>
+              </w:rPr>
+            </w:pPr>
+            <w:r>
+              <w:rPr>
+                <w:lang w:val="en-GB"/>
+              </w:rPr>
+              <w:t>Total (hours)</w:t>
+            </w:r>
+          </w:p>
+        </w:tc>
+        <w:tc>
+          <w:tcPr>
+            <w:tcW w:w="986" w:type="dxa"/>
+            <w:tcBorders>
+              <w:top w:val="single" w:sz="8" w:space="0" w:color="595959" w:themeColor="text1" w:themeTint="A6"/>
+              <w:bottom w:val="single" w:sz="8" w:space="0" w:color="595959" w:themeColor="text1" w:themeTint="A6"/>
+            </w:tcBorders>
+          </w:tcPr>
+          <w:p>
+            <w:pPr>
+              <w:jc w:val="center"/>
+              <w:cnfStyle w:val="000000100000" w:firstRow="0" w:lastRow="0" w:firstColumn="0" w:lastColumn="0" w:oddVBand="0" w:evenVBand="0" w:oddHBand="1" w:evenHBand="0" w:firstRowFirstColumn="0" w:firstRowLastColumn="0" w:lastRowFirstColumn="0" w:lastRowLastColumn="0"/>
+              <w:rPr>
+                <w:b/>
+                <w:bCs/>
+                <w:lang w:val="en-GB"/>
+              </w:rPr>
+            </w:pPr>
+            <w:r>
+              <w:rPr>
+                <w:b/>
+                <w:bCs/>
+                <w:lang w:val="en-GB"/>
+              </w:rPr>
+              <w:t>175</w:t>
+            </w:r>
+          </w:p>
+        </w:tc>
+        <w:tc>
+          <w:tcPr>
+            <w:tcW w:w="1133" w:type="dxa"/>
+            <w:tcBorders>
+              <w:top w:val="single" w:sz="8" w:space="0" w:color="595959" w:themeColor="text1" w:themeTint="A6"/>
+              <w:bottom w:val="single" w:sz="8" w:space="0" w:color="595959" w:themeColor="text1" w:themeTint="A6"/>
+            </w:tcBorders>
+          </w:tcPr>
+          <w:p>
+            <w:pPr>
+              <w:jc w:val="center"/>
+              <w:cnfStyle w:val="000000100000" w:firstRow="0" w:lastRow="0" w:firstColumn="0" w:lastColumn="0" w:oddVBand="0" w:evenVBand="0" w:oddHBand="1" w:evenHBand="0" w:firstRowFirstColumn="0" w:firstRowLastColumn="0" w:lastRowFirstColumn="0" w:lastRowLastColumn="0"/>
+              <w:rPr>
+                <w:b/>
+                <w:bCs/>
+                <w:lang w:val="en-GB"/>
+              </w:rPr>
+            </w:pPr>
+            <w:r>
+              <w:rPr>
+                <w:b/>
+                <w:bCs/>
+                <w:lang w:val="en-GB"/>
+              </w:rPr>
+              <w:t>180</w:t>
+            </w:r>
+          </w:p>
+        </w:tc>
+        <w:tc>
+          <w:tcPr>
+            <w:tcW w:w="1060" w:type="dxa"/>
+            <w:tcBorders>
+              <w:top w:val="single" w:sz="8" w:space="0" w:color="595959" w:themeColor="text1" w:themeTint="A6"/>
+              <w:bottom w:val="single" w:sz="8" w:space="0" w:color="595959" w:themeColor="text1" w:themeTint="A6"/>
+            </w:tcBorders>
+          </w:tcPr>
+          <w:p>
+            <w:pPr>
+              <w:jc w:val="center"/>
+              <w:cnfStyle w:val="000000100000" w:firstRow="0" w:lastRow="0" w:firstColumn="0" w:lastColumn="0" w:oddVBand="0" w:evenVBand="0" w:oddHBand="1" w:evenHBand="0" w:firstRowFirstColumn="0" w:firstRowLastColumn="0" w:lastRowFirstColumn="0" w:lastRowLastColumn="0"/>
+              <w:rPr>
+                <w:b/>
+                <w:bCs/>
+                <w:lang w:val="en-GB"/>
+              </w:rPr>
+            </w:pPr>
+            <w:r>
+              <w:rPr>
+                <w:b/>
+                <w:bCs/>
+                <w:lang w:val="en-GB"/>
+              </w:rPr>
+              <w:t>160</w:t>
+            </w:r>
+          </w:p>
+        </w:tc>
+        <w:tc>
+          <w:tcPr>
+            <w:tcW w:w="1304" w:type="dxa"/>
+            <w:tcBorders>
+              <w:top w:val="single" w:sz="8" w:space="0" w:color="595959" w:themeColor="text1" w:themeTint="A6"/>
+              <w:bottom w:val="single" w:sz="8" w:space="0" w:color="595959" w:themeColor="text1" w:themeTint="A6"/>
+            </w:tcBorders>
+          </w:tcPr>
+          <w:p>
+            <w:pPr>
+              <w:jc w:val="center"/>
+              <w:cnfStyle w:val="000000100000" w:firstRow="0" w:lastRow="0" w:firstColumn="0" w:lastColumn="0" w:oddVBand="0" w:evenVBand="0" w:oddHBand="1" w:evenHBand="0" w:firstRowFirstColumn="0" w:firstRowLastColumn="0" w:lastRowFirstColumn="0" w:lastRowLastColumn="0"/>
+              <w:rPr>
+                <w:b/>
+                <w:bCs/>
+                <w:lang w:val="en-GB"/>
+              </w:rPr>
+            </w:pPr>
+            <w:r>
+              <w:rPr>
+                <w:b/>
+                <w:bCs/>
+                <w:lang w:val="en-GB"/>
+              </w:rPr>
+              <w:t>160</w:t>
+            </w:r>
+          </w:p>
+        </w:tc>
+        <w:tc>
+          <w:tcPr>
+            <w:tcW w:w="1194" w:type="dxa"/>
+            <w:tcBorders>
+              <w:top w:val="single" w:sz="8" w:space="0" w:color="595959" w:themeColor="text1" w:themeTint="A6"/>
+              <w:bottom w:val="single" w:sz="8" w:space="0" w:color="595959" w:themeColor="text1" w:themeTint="A6"/>
+            </w:tcBorders>
+          </w:tcPr>
+          <w:p>
+            <w:pPr>
+              <w:jc w:val="center"/>
+              <w:cnfStyle w:val="000000100000" w:firstRow="0" w:lastRow="0" w:firstColumn="0" w:lastColumn="0" w:oddVBand="0" w:evenVBand="0" w:oddHBand="1" w:evenHBand="0" w:firstRowFirstColumn="0" w:firstRowLastColumn="0" w:lastRowFirstColumn="0" w:lastRowLastColumn="0"/>
+              <w:rPr>
+                <w:b/>
+                <w:bCs/>
+                <w:lang w:val="en-GB"/>
+              </w:rPr>
+            </w:pPr>
+            <w:r>
+              <w:rPr>
+                <w:b/>
+                <w:bCs/>
+                <w:lang w:val="en-GB"/>
+              </w:rPr>
+              <w:t>160</w:t>
+            </w:r>
+          </w:p>
+        </w:tc>
+        <w:tc>
+          <w:tcPr>
+            <w:tcW w:w="1072" w:type="dxa"/>
+            <w:tcBorders>
+              <w:top w:val="single" w:sz="8" w:space="0" w:color="595959" w:themeColor="text1" w:themeTint="A6"/>
+              <w:bottom w:val="single" w:sz="8" w:space="0" w:color="595959" w:themeColor="text1" w:themeTint="A6"/>
+              <w:right w:val="single" w:sz="4" w:space="0" w:color="595959" w:themeColor="text1" w:themeTint="A6"/>
+            </w:tcBorders>
+          </w:tcPr>
+          <w:p>
+            <w:pPr>
+              <w:keepNext/>
+              <w:jc w:val="center"/>
+              <w:cnfStyle w:val="000000100000" w:firstRow="0" w:lastRow="0" w:firstColumn="0" w:lastColumn="0" w:oddVBand="0" w:evenVBand="0" w:oddHBand="1" w:evenHBand="0" w:firstRowFirstColumn="0" w:firstRowLastColumn="0" w:lastRowFirstColumn="0" w:lastRowLastColumn="0"/>
+              <w:rPr>
+                <w:b/>
+                <w:bCs/>
+                <w:lang w:val="en-GB"/>
+              </w:rPr>
+            </w:pPr>
+            <w:r>
+              <w:rPr>
+                <w:b/>
+                <w:bCs/>
+                <w:lang w:val="en-GB"/>
+              </w:rPr>
+              <w:t>160</w:t>
+            </w:r>
+          </w:p>
+        </w:tc>
+        <w:tc>
+          <w:tcPr>
+            <w:tcW w:w="1510" w:type="dxa"/>
+            <w:tcBorders>
+              <w:top w:val="single" w:sz="8" w:space="0" w:color="595959" w:themeColor="text1" w:themeTint="A6"/>
+              <w:left w:val="single" w:sz="4" w:space="0" w:color="595959" w:themeColor="text1" w:themeTint="A6"/>
+              <w:bottom w:val="single" w:sz="8" w:space="0" w:color="595959" w:themeColor="text1" w:themeTint="A6"/>
+            </w:tcBorders>
+          </w:tcPr>
+          <w:p>
+            <w:pPr>
+              <w:keepNext/>
+              <w:jc w:val="center"/>
+              <w:cnfStyle w:val="000000100000" w:firstRow="0" w:lastRow="0" w:firstColumn="0" w:lastColumn="0" w:oddVBand="0" w:evenVBand="0" w:oddHBand="1" w:evenHBand="0" w:firstRowFirstColumn="0" w:firstRowLastColumn="0" w:lastRowFirstColumn="0" w:lastRowLastColumn="0"/>
+              <w:rPr>
+                <w:b/>
+                <w:bCs/>
+                <w:lang w:val="en-GB"/>
+              </w:rPr>
+            </w:pPr>
+            <w:r>
+              <w:rPr>
+                <w:b/>
+                <w:bCs/>
+                <w:lang w:val="en-GB"/>
+              </w:rPr>
+              <w:t>995</w:t>
+            </w:r>
+            <w:r>
+              <w:rPr>
+                <w:b/>
+                <w:bCs/>
+                <w:lang w:val="en-GB"/>
+              </w:rPr>
+              <w:t xml:space="preserve"> hours = 100 %</w:t>
+            </w:r>
+          </w:p>
+        </w:tc>
+      </w:tr>
+      <w:tr>
+        <w:tc>
+          <w:tcPr>
+            <w:cnfStyle w:val="001000000000" w:firstRow="0" w:lastRow="0" w:firstColumn="1" w:lastColumn="0" w:oddVBand="0" w:evenVBand="0" w:oddHBand="0" w:evenHBand="0" w:firstRowFirstColumn="0" w:firstRowLastColumn="0" w:lastRowFirstColumn="0" w:lastRowLastColumn="0"/>
+            <w:tcW w:w="1659" w:type="dxa"/>
+            <w:tcBorders>
+              <w:top w:val="single" w:sz="8" w:space="0" w:color="595959" w:themeColor="text1" w:themeTint="A6"/>
+              <w:bottom w:val="single" w:sz="4" w:space="0" w:color="FFFFFF" w:themeColor="background1"/>
+            </w:tcBorders>
+          </w:tcPr>
+          <w:p>
+            <w:pPr>
+              <w:rPr>
+                <w:b w:val="0"/>
+                <w:lang w:val="en-GB"/>
+              </w:rPr>
+            </w:pPr>
+            <w:r>
+              <w:rPr>
+                <w:lang w:val="en-GB"/>
+              </w:rPr>
+              <w:t>Hourly wage</w:t>
+            </w:r>
+            <w:r>
+              <w:rPr>
+                <w:rStyle w:val="Funotenzeichen"/>
+                <w:lang w:val="en-GB"/>
+              </w:rPr>
+              <w:footnoteReference w:id="2"/>
+            </w:r>
+          </w:p>
+        </w:tc>
+        <w:tc>
+          <w:tcPr>
+            <w:tcW w:w="986" w:type="dxa"/>
+            <w:tcBorders>
+              <w:top w:val="single" w:sz="8" w:space="0" w:color="595959" w:themeColor="text1" w:themeTint="A6"/>
+              <w:bottom w:val="single" w:sz="4" w:space="0" w:color="FFFFFF" w:themeColor="background1"/>
+            </w:tcBorders>
+          </w:tcPr>
+          <w:p>
+            <w:pPr>
+              <w:jc w:val="center"/>
+              <w:cnfStyle w:val="000000000000" w:firstRow="0" w:lastRow="0" w:firstColumn="0" w:lastColumn="0" w:oddVBand="0" w:evenVBand="0" w:oddHBand="0" w:evenHBand="0" w:firstRowFirstColumn="0" w:firstRowLastColumn="0" w:lastRowFirstColumn="0" w:lastRowLastColumn="0"/>
+              <w:rPr>
+                <w:lang w:val="en-GB"/>
+              </w:rPr>
+            </w:pPr>
+            <w:r>
+              <w:rPr>
+                <w:lang w:val="en-GB"/>
+              </w:rPr>
+              <w:t>26,50 €</w:t>
+            </w:r>
+          </w:p>
+        </w:tc>
+        <w:tc>
+          <w:tcPr>
+            <w:tcW w:w="1133" w:type="dxa"/>
+            <w:tcBorders>
+              <w:top w:val="single" w:sz="8" w:space="0" w:color="595959" w:themeColor="text1" w:themeTint="A6"/>
+              <w:bottom w:val="single" w:sz="4" w:space="0" w:color="FFFFFF" w:themeColor="background1"/>
+            </w:tcBorders>
+          </w:tcPr>
+          <w:p>
+            <w:pPr>
+              <w:jc w:val="center"/>
+              <w:cnfStyle w:val="000000000000" w:firstRow="0" w:lastRow="0" w:firstColumn="0" w:lastColumn="0" w:oddVBand="0" w:evenVBand="0" w:oddHBand="0" w:evenHBand="0" w:firstRowFirstColumn="0" w:firstRowLastColumn="0" w:lastRowFirstColumn="0" w:lastRowLastColumn="0"/>
+              <w:rPr>
+                <w:lang w:val="en-GB"/>
+              </w:rPr>
+            </w:pPr>
+            <w:r>
+              <w:rPr>
+                <w:lang w:val="en-GB"/>
+              </w:rPr>
+              <w:t>25,00 €</w:t>
+            </w:r>
+          </w:p>
+        </w:tc>
+        <w:tc>
+          <w:tcPr>
+            <w:tcW w:w="1060" w:type="dxa"/>
+            <w:tcBorders>
+              <w:top w:val="single" w:sz="8" w:space="0" w:color="595959" w:themeColor="text1" w:themeTint="A6"/>
+              <w:bottom w:val="single" w:sz="4" w:space="0" w:color="FFFFFF" w:themeColor="background1"/>
+            </w:tcBorders>
+          </w:tcPr>
+          <w:p>
+            <w:pPr>
+              <w:jc w:val="center"/>
+              <w:cnfStyle w:val="000000000000" w:firstRow="0" w:lastRow="0" w:firstColumn="0" w:lastColumn="0" w:oddVBand="0" w:evenVBand="0" w:oddHBand="0" w:evenHBand="0" w:firstRowFirstColumn="0" w:firstRowLastColumn="0" w:lastRowFirstColumn="0" w:lastRowLastColumn="0"/>
+              <w:rPr>
+                <w:lang w:val="en-GB"/>
+              </w:rPr>
+            </w:pPr>
+            <w:r>
+              <w:rPr>
+                <w:lang w:val="en-GB"/>
+              </w:rPr>
+              <w:t>24,50 €</w:t>
+            </w:r>
+          </w:p>
+        </w:tc>
+        <w:tc>
+          <w:tcPr>
+            <w:tcW w:w="1304" w:type="dxa"/>
+            <w:tcBorders>
+              <w:top w:val="single" w:sz="8" w:space="0" w:color="595959" w:themeColor="text1" w:themeTint="A6"/>
+              <w:bottom w:val="single" w:sz="4" w:space="0" w:color="FFFFFF" w:themeColor="background1"/>
+            </w:tcBorders>
+          </w:tcPr>
+          <w:p>
+            <w:pPr>
+              <w:jc w:val="center"/>
+              <w:cnfStyle w:val="000000000000" w:firstRow="0" w:lastRow="0" w:firstColumn="0" w:lastColumn="0" w:oddVBand="0" w:evenVBand="0" w:oddHBand="0" w:evenHBand="0" w:firstRowFirstColumn="0" w:firstRowLastColumn="0" w:lastRowFirstColumn="0" w:lastRowLastColumn="0"/>
+              <w:rPr>
+                <w:lang w:val="en-GB"/>
+              </w:rPr>
+            </w:pPr>
+            <w:r>
+              <w:rPr>
+                <w:lang w:val="en-GB"/>
+              </w:rPr>
+              <w:t>25,50 €</w:t>
+            </w:r>
+          </w:p>
+        </w:tc>
+        <w:tc>
+          <w:tcPr>
+            <w:tcW w:w="1194" w:type="dxa"/>
+            <w:tcBorders>
+              <w:top w:val="single" w:sz="8" w:space="0" w:color="595959" w:themeColor="text1" w:themeTint="A6"/>
+              <w:bottom w:val="single" w:sz="4" w:space="0" w:color="FFFFFF" w:themeColor="background1"/>
+            </w:tcBorders>
+          </w:tcPr>
+          <w:p>
+            <w:pPr>
+              <w:jc w:val="center"/>
+              <w:cnfStyle w:val="000000000000" w:firstRow="0" w:lastRow="0" w:firstColumn="0" w:lastColumn="0" w:oddVBand="0" w:evenVBand="0" w:oddHBand="0" w:evenHBand="0" w:firstRowFirstColumn="0" w:firstRowLastColumn="0" w:lastRowFirstColumn="0" w:lastRowLastColumn="0"/>
+              <w:rPr>
+                <w:lang w:val="en-GB"/>
+              </w:rPr>
+            </w:pPr>
+            <w:r>
+              <w:rPr>
+                <w:lang w:val="en-GB"/>
+              </w:rPr>
+              <w:t>20,00 €</w:t>
+            </w:r>
+          </w:p>
+        </w:tc>
+        <w:tc>
+          <w:tcPr>
+            <w:tcW w:w="1072" w:type="dxa"/>
+            <w:tcBorders>
+              <w:top w:val="single" w:sz="8" w:space="0" w:color="595959" w:themeColor="text1" w:themeTint="A6"/>
+              <w:bottom w:val="single" w:sz="4" w:space="0" w:color="FFFFFF" w:themeColor="background1"/>
+              <w:right w:val="single" w:sz="4" w:space="0" w:color="595959" w:themeColor="text1" w:themeTint="A6"/>
+            </w:tcBorders>
+          </w:tcPr>
+          <w:p>
+            <w:pPr>
+              <w:keepNext/>
+              <w:jc w:val="center"/>
+              <w:cnfStyle w:val="000000000000" w:firstRow="0" w:lastRow="0" w:firstColumn="0" w:lastColumn="0" w:oddVBand="0" w:evenVBand="0" w:oddHBand="0" w:evenHBand="0" w:firstRowFirstColumn="0" w:firstRowLastColumn="0" w:lastRowFirstColumn="0" w:lastRowLastColumn="0"/>
+              <w:rPr>
+                <w:lang w:val="en-GB"/>
+              </w:rPr>
+            </w:pPr>
+            <w:r>
+              <w:rPr>
+                <w:lang w:val="en-GB"/>
+              </w:rPr>
+              <w:t>27,50 €</w:t>
+            </w:r>
+          </w:p>
+        </w:tc>
+        <w:tc>
+          <w:tcPr>
+            <w:tcW w:w="1510" w:type="dxa"/>
+            <w:tcBorders>
+              <w:top w:val="single" w:sz="8" w:space="0" w:color="595959" w:themeColor="text1" w:themeTint="A6"/>
+              <w:left w:val="single" w:sz="4" w:space="0" w:color="595959" w:themeColor="text1" w:themeTint="A6"/>
+              <w:bottom w:val="single" w:sz="4" w:space="0" w:color="FFFFFF" w:themeColor="background1"/>
+            </w:tcBorders>
+            <w:shd w:val="clear" w:color="auto" w:fill="auto"/>
+          </w:tcPr>
+          <w:p>
+            <w:pPr>
+              <w:keepNext/>
+              <w:jc w:val="center"/>
+              <w:cnfStyle w:val="000000000000" w:firstRow="0" w:lastRow="0" w:firstColumn="0" w:lastColumn="0" w:oddVBand="0" w:evenVBand="0" w:oddHBand="0" w:evenHBand="0" w:firstRowFirstColumn="0" w:firstRowLastColumn="0" w:lastRowFirstColumn="0" w:lastRowLastColumn="0"/>
+              <w:rPr>
+                <w:lang w:val="en-GB"/>
+              </w:rPr>
+            </w:pPr>
+          </w:p>
+        </w:tc>
+      </w:tr>
+      <w:tr>
+        <w:trPr>
+          <w:cnfStyle w:val="000000100000" w:firstRow="0" w:lastRow="0" w:firstColumn="0" w:lastColumn="0" w:oddVBand="0" w:evenVBand="0" w:oddHBand="1" w:evenHBand="0" w:firstRowFirstColumn="0" w:firstRowLastColumn="0" w:lastRowFirstColumn="0" w:lastRowLastColumn="0"/>
+        </w:trPr>
+        <w:tc>
+          <w:tcPr>
+            <w:cnfStyle w:val="001000000000" w:firstRow="0" w:lastRow="0" w:firstColumn="1" w:lastColumn="0" w:oddVBand="0" w:evenVBand="0" w:oddHBand="0" w:evenHBand="0" w:firstRowFirstColumn="0" w:firstRowLastColumn="0" w:lastRowFirstColumn="0" w:lastRowLastColumn="0"/>
+            <w:tcW w:w="1659" w:type="dxa"/>
+            <w:tcBorders>
+              <w:top w:val="single" w:sz="4" w:space="0" w:color="FFFFFF" w:themeColor="background1"/>
+              <w:bottom w:val="single" w:sz="4" w:space="0" w:color="595959" w:themeColor="text1" w:themeTint="A6"/>
+            </w:tcBorders>
+          </w:tcPr>
+          <w:p>
+            <w:pPr>
+              <w:rPr>
+                <w:lang w:val="en-GB"/>
+              </w:rPr>
+            </w:pPr>
+            <w:r>
+              <w:rPr>
+                <w:lang w:val="en-GB"/>
+              </w:rPr>
+              <w:t>Estimated total costs per employee</w:t>
+            </w:r>
+          </w:p>
+        </w:tc>
+        <w:tc>
+          <w:tcPr>
+            <w:tcW w:w="986" w:type="dxa"/>
+            <w:tcBorders>
+              <w:top w:val="single" w:sz="4" w:space="0" w:color="FFFFFF" w:themeColor="background1"/>
+              <w:bottom w:val="single" w:sz="8" w:space="0" w:color="595959" w:themeColor="text1" w:themeTint="A6"/>
+            </w:tcBorders>
+          </w:tcPr>
+          <w:p>
+            <w:pPr>
+              <w:jc w:val="center"/>
+              <w:cnfStyle w:val="000000100000" w:firstRow="0" w:lastRow="0" w:firstColumn="0" w:lastColumn="0" w:oddVBand="0" w:evenVBand="0" w:oddHBand="1" w:evenHBand="0" w:firstRowFirstColumn="0" w:firstRowLastColumn="0" w:lastRowFirstColumn="0" w:lastRowLastColumn="0"/>
+              <w:rPr>
+                <w:lang w:val="en-GB"/>
+              </w:rPr>
+            </w:pPr>
+            <w:r>
+              <w:rPr>
+                <w:lang w:val="en-GB"/>
+              </w:rPr>
+              <w:t>4.637,50</w:t>
+            </w:r>
+            <w:r>
+              <w:rPr>
+                <w:lang w:val="en-GB"/>
+              </w:rPr>
+              <w:t xml:space="preserve"> </w:t>
+            </w:r>
+            <w:r>
+              <w:rPr>
+                <w:lang w:val="en-GB"/>
+              </w:rPr>
+              <w:t>€</w:t>
+            </w:r>
+          </w:p>
+        </w:tc>
+        <w:tc>
+          <w:tcPr>
+            <w:tcW w:w="1133" w:type="dxa"/>
+            <w:tcBorders>
+              <w:top w:val="single" w:sz="4" w:space="0" w:color="FFFFFF" w:themeColor="background1"/>
+              <w:bottom w:val="single" w:sz="8" w:space="0" w:color="595959" w:themeColor="text1" w:themeTint="A6"/>
+            </w:tcBorders>
+          </w:tcPr>
+          <w:p>
+            <w:pPr>
+              <w:jc w:val="center"/>
+              <w:cnfStyle w:val="000000100000" w:firstRow="0" w:lastRow="0" w:firstColumn="0" w:lastColumn="0" w:oddVBand="0" w:evenVBand="0" w:oddHBand="1" w:evenHBand="0" w:firstRowFirstColumn="0" w:firstRowLastColumn="0" w:lastRowFirstColumn="0" w:lastRowLastColumn="0"/>
+              <w:rPr>
+                <w:lang w:val="en-GB"/>
+              </w:rPr>
+            </w:pPr>
+            <w:r>
+              <w:rPr>
+                <w:lang w:val="en-GB"/>
+              </w:rPr>
+              <w:t>4.500,00 €</w:t>
+            </w:r>
+          </w:p>
+        </w:tc>
+        <w:tc>
+          <w:tcPr>
+            <w:tcW w:w="1060" w:type="dxa"/>
+            <w:tcBorders>
+              <w:top w:val="single" w:sz="4" w:space="0" w:color="FFFFFF" w:themeColor="background1"/>
+              <w:bottom w:val="single" w:sz="8" w:space="0" w:color="595959" w:themeColor="text1" w:themeTint="A6"/>
+            </w:tcBorders>
+          </w:tcPr>
+          <w:p>
+            <w:pPr>
+              <w:jc w:val="center"/>
+              <w:cnfStyle w:val="000000100000" w:firstRow="0" w:lastRow="0" w:firstColumn="0" w:lastColumn="0" w:oddVBand="0" w:evenVBand="0" w:oddHBand="1" w:evenHBand="0" w:firstRowFirstColumn="0" w:firstRowLastColumn="0" w:lastRowFirstColumn="0" w:lastRowLastColumn="0"/>
+              <w:rPr>
+                <w:lang w:val="en-GB"/>
+              </w:rPr>
+            </w:pPr>
+            <w:r>
+              <w:rPr>
+                <w:lang w:val="en-GB"/>
+              </w:rPr>
+              <w:t>3.920,00 €</w:t>
+            </w:r>
+          </w:p>
+        </w:tc>
+        <w:tc>
+          <w:tcPr>
+            <w:tcW w:w="1304" w:type="dxa"/>
+            <w:tcBorders>
+              <w:top w:val="single" w:sz="4" w:space="0" w:color="FFFFFF" w:themeColor="background1"/>
+              <w:bottom w:val="single" w:sz="8" w:space="0" w:color="595959" w:themeColor="text1" w:themeTint="A6"/>
+            </w:tcBorders>
+          </w:tcPr>
+          <w:p>
+            <w:pPr>
+              <w:jc w:val="center"/>
+              <w:cnfStyle w:val="000000100000" w:firstRow="0" w:lastRow="0" w:firstColumn="0" w:lastColumn="0" w:oddVBand="0" w:evenVBand="0" w:oddHBand="1" w:evenHBand="0" w:firstRowFirstColumn="0" w:firstRowLastColumn="0" w:lastRowFirstColumn="0" w:lastRowLastColumn="0"/>
+              <w:rPr>
+                <w:lang w:val="en-GB"/>
+              </w:rPr>
+            </w:pPr>
+            <w:r>
+              <w:rPr>
+                <w:lang w:val="en-GB"/>
+              </w:rPr>
+              <w:t>4.080,00 €</w:t>
+            </w:r>
+          </w:p>
+        </w:tc>
+        <w:tc>
+          <w:tcPr>
+            <w:tcW w:w="1194" w:type="dxa"/>
+            <w:tcBorders>
+              <w:top w:val="single" w:sz="4" w:space="0" w:color="FFFFFF" w:themeColor="background1"/>
+              <w:bottom w:val="single" w:sz="8" w:space="0" w:color="595959" w:themeColor="text1" w:themeTint="A6"/>
+            </w:tcBorders>
+          </w:tcPr>
+          <w:p>
+            <w:pPr>
+              <w:jc w:val="center"/>
+              <w:cnfStyle w:val="000000100000" w:firstRow="0" w:lastRow="0" w:firstColumn="0" w:lastColumn="0" w:oddVBand="0" w:evenVBand="0" w:oddHBand="1" w:evenHBand="0" w:firstRowFirstColumn="0" w:firstRowLastColumn="0" w:lastRowFirstColumn="0" w:lastRowLastColumn="0"/>
+              <w:rPr>
+                <w:lang w:val="en-GB"/>
+              </w:rPr>
+            </w:pPr>
+            <w:r>
+              <w:rPr>
+                <w:lang w:val="en-GB"/>
+              </w:rPr>
+              <w:t>3.200,00 €</w:t>
+            </w:r>
+          </w:p>
+        </w:tc>
+        <w:tc>
+          <w:tcPr>
+            <w:tcW w:w="1072" w:type="dxa"/>
+            <w:tcBorders>
+              <w:top w:val="single" w:sz="4" w:space="0" w:color="FFFFFF" w:themeColor="background1"/>
+              <w:bottom w:val="single" w:sz="8" w:space="0" w:color="595959" w:themeColor="text1" w:themeTint="A6"/>
+              <w:right w:val="single" w:sz="4" w:space="0" w:color="595959" w:themeColor="text1" w:themeTint="A6"/>
+            </w:tcBorders>
+          </w:tcPr>
+          <w:p>
+            <w:pPr>
+              <w:keepNext/>
+              <w:jc w:val="center"/>
+              <w:cnfStyle w:val="000000100000" w:firstRow="0" w:lastRow="0" w:firstColumn="0" w:lastColumn="0" w:oddVBand="0" w:evenVBand="0" w:oddHBand="1" w:evenHBand="0" w:firstRowFirstColumn="0" w:firstRowLastColumn="0" w:lastRowFirstColumn="0" w:lastRowLastColumn="0"/>
+              <w:rPr>
+                <w:lang w:val="en-GB"/>
+              </w:rPr>
+            </w:pPr>
+            <w:r>
+              <w:rPr>
+                <w:lang w:val="en-GB"/>
+              </w:rPr>
+              <w:t>4.400,00 €</w:t>
+            </w:r>
+          </w:p>
+        </w:tc>
+        <w:tc>
+          <w:tcPr>
+            <w:tcW w:w="1510" w:type="dxa"/>
+            <w:tcBorders>
+              <w:top w:val="single" w:sz="4" w:space="0" w:color="FFFFFF" w:themeColor="background1"/>
+              <w:left w:val="single" w:sz="4" w:space="0" w:color="595959" w:themeColor="text1" w:themeTint="A6"/>
+              <w:bottom w:val="nil"/>
+            </w:tcBorders>
+            <w:shd w:val="clear" w:color="auto" w:fill="auto"/>
+          </w:tcPr>
+          <w:p>
+            <w:pPr>
+              <w:keepNext/>
+              <w:jc w:val="center"/>
+              <w:cnfStyle w:val="000000100000" w:firstRow="0" w:lastRow="0" w:firstColumn="0" w:lastColumn="0" w:oddVBand="0" w:evenVBand="0" w:oddHBand="1" w:evenHBand="0" w:firstRowFirstColumn="0" w:firstRowLastColumn="0" w:lastRowFirstColumn="0" w:lastRowLastColumn="0"/>
+              <w:rPr>
+                <w:lang w:val="en-GB"/>
+              </w:rPr>
+            </w:pPr>
+          </w:p>
+        </w:tc>
+      </w:tr>
+      <w:tr>
+        <w:tc>
+          <w:tcPr>
+            <w:cnfStyle w:val="001000000000" w:firstRow="0" w:lastRow="0" w:firstColumn="1" w:lastColumn="0" w:oddVBand="0" w:evenVBand="0" w:oddHBand="0" w:evenHBand="0" w:firstRowFirstColumn="0" w:firstRowLastColumn="0" w:lastRowFirstColumn="0" w:lastRowLastColumn="0"/>
+            <w:tcW w:w="1659" w:type="dxa"/>
+            <w:tcBorders>
+              <w:top w:val="single" w:sz="4" w:space="0" w:color="595959" w:themeColor="text1" w:themeTint="A6"/>
+              <w:right w:val="single" w:sz="8" w:space="0" w:color="595959" w:themeColor="text1" w:themeTint="A6"/>
+            </w:tcBorders>
+          </w:tcPr>
+          <w:p>
+            <w:pPr>
+              <w:rPr>
+                <w:lang w:val="en-GB"/>
+              </w:rPr>
+            </w:pPr>
+            <w:r>
+              <w:rPr>
+                <w:lang w:val="en-GB"/>
+              </w:rPr>
+              <w:t>TOTAL</w:t>
+            </w:r>
+            <w:r>
+              <w:rPr>
+                <w:lang w:val="en-GB"/>
+              </w:rPr>
+              <w:t xml:space="preserve"> costs</w:t>
+            </w:r>
+          </w:p>
+        </w:tc>
+        <w:tc>
+          <w:tcPr>
+            <w:tcW w:w="6749" w:type="dxa"/>
+            <w:gridSpan w:val="6"/>
+            <w:tcBorders>
+              <w:top w:val="single" w:sz="8" w:space="0" w:color="595959" w:themeColor="text1" w:themeTint="A6"/>
+              <w:left w:val="single" w:sz="8" w:space="0" w:color="595959" w:themeColor="text1" w:themeTint="A6"/>
+              <w:bottom w:val="single" w:sz="8" w:space="0" w:color="595959" w:themeColor="text1" w:themeTint="A6"/>
+              <w:right w:val="single" w:sz="8" w:space="0" w:color="595959" w:themeColor="text1" w:themeTint="A6"/>
+            </w:tcBorders>
+          </w:tcPr>
+          <w:p>
+            <w:pPr>
+              <w:keepNext/>
+              <w:jc w:val="center"/>
+              <w:cnfStyle w:val="000000000000" w:firstRow="0" w:lastRow="0" w:firstColumn="0" w:lastColumn="0" w:oddVBand="0" w:evenVBand="0" w:oddHBand="0" w:evenHBand="0" w:firstRowFirstColumn="0" w:firstRowLastColumn="0" w:lastRowFirstColumn="0" w:lastRowLastColumn="0"/>
+              <w:rPr>
+                <w:b/>
+                <w:bCs/>
+                <w:lang w:val="en-GB"/>
+              </w:rPr>
+            </w:pPr>
+            <w:r>
+              <w:rPr>
+                <w:b/>
+                <w:bCs/>
+                <w:lang w:val="en-GB"/>
+              </w:rPr>
+              <w:t>24.737,50 €</w:t>
+            </w:r>
+          </w:p>
+        </w:tc>
+        <w:tc>
+          <w:tcPr>
+            <w:tcW w:w="1510" w:type="dxa"/>
+            <w:tcBorders>
+              <w:top w:val="nil"/>
+              <w:left w:val="single" w:sz="8" w:space="0" w:color="595959" w:themeColor="text1" w:themeTint="A6"/>
+              <w:bottom w:val="nil"/>
+            </w:tcBorders>
+            <w:shd w:val="clear" w:color="auto" w:fill="auto"/>
+          </w:tcPr>
+          <w:p>
+            <w:pPr>
+              <w:keepNext/>
+              <w:jc w:val="center"/>
+              <w:cnfStyle w:val="000000000000" w:firstRow="0" w:lastRow="0" w:firstColumn="0" w:lastColumn="0" w:oddVBand="0" w:evenVBand="0" w:oddHBand="0" w:evenHBand="0" w:firstRowFirstColumn="0" w:firstRowLastColumn="0" w:lastRowFirstColumn="0" w:lastRowLastColumn="0"/>
+              <w:rPr>
+                <w:lang w:val="en-GB"/>
+              </w:rPr>
+            </w:pPr>
+          </w:p>
+        </w:tc>
+      </w:tr>
+    </w:tbl>
+    <w:p>
+      <w:pPr>
+        <w:rPr>
+          <w:lang w:val="en-GB"/>
+        </w:rPr>
+      </w:pPr>
+    </w:p>
+    <w:p>
+      <w:pPr>
+        <w:rPr>
+          <w:lang w:val="en-GB"/>
+        </w:rPr>
+      </w:pPr>
+    </w:p>
+    <w:tbl>
+      <w:tblPr>
+        <w:tblStyle w:val="Gitternetztabelle5dunkelAkzent3"/>
+        <w:tblW w:w="0" w:type="auto"/>
+        <w:tblLook w:val="04A0" w:firstRow="1" w:lastRow="0" w:firstColumn="1" w:lastColumn="0" w:noHBand="0" w:noVBand="1"/>
+      </w:tblPr>
+      <w:tblGrid>
+        <w:gridCol w:w="2265"/>
+        <w:gridCol w:w="1274"/>
+        <w:gridCol w:w="1276"/>
+        <w:gridCol w:w="1276"/>
+      </w:tblGrid>
+      <w:tr>
+        <w:trPr>
+          <w:cnfStyle w:val="100000000000" w:firstRow="1" w:lastRow="0" w:firstColumn="0" w:lastColumn="0" w:oddVBand="0" w:evenVBand="0" w:oddHBand="0" w:evenHBand="0" w:firstRowFirstColumn="0" w:firstRowLastColumn="0" w:lastRowFirstColumn="0" w:lastRowLastColumn="0"/>
+        </w:trPr>
+        <w:tc>
+          <w:tcPr>
+            <w:cnfStyle w:val="001000000000" w:firstRow="0" w:lastRow="0" w:firstColumn="1" w:lastColumn="0" w:oddVBand="0" w:evenVBand="0" w:oddHBand="0" w:evenHBand="0" w:firstRowFirstColumn="0" w:firstRowLastColumn="0" w:lastRowFirstColumn="0" w:lastRowLastColumn="0"/>
+            <w:tcW w:w="2265" w:type="dxa"/>
+          </w:tcPr>
+          <w:p>
+            <w:pPr>
+              <w:rPr>
+                <w:lang w:val="en-GB"/>
+              </w:rPr>
+            </w:pPr>
+          </w:p>
+        </w:tc>
+        <w:tc>
+          <w:tcPr>
+            <w:tcW w:w="1274" w:type="dxa"/>
+          </w:tcPr>
+          <w:p>
+            <w:pPr>
+              <w:cnfStyle w:val="100000000000" w:firstRow="1" w:lastRow="0" w:firstColumn="0" w:lastColumn="0" w:oddVBand="0" w:evenVBand="0" w:oddHBand="0" w:evenHBand="0" w:firstRowFirstColumn="0" w:firstRowLastColumn="0" w:lastRowFirstColumn="0" w:lastRowLastColumn="0"/>
+              <w:rPr>
+                <w:lang w:val="en-GB"/>
+              </w:rPr>
+            </w:pPr>
+            <w:r>
+              <w:rPr>
+                <w:lang w:val="en-GB"/>
+              </w:rPr>
+              <w:t>Price</w:t>
+            </w:r>
+          </w:p>
+        </w:tc>
+        <w:tc>
+          <w:tcPr>
+            <w:tcW w:w="1276" w:type="dxa"/>
+          </w:tcPr>
+          <w:p>
+            <w:pPr>
+              <w:cnfStyle w:val="100000000000" w:firstRow="1" w:lastRow="0" w:firstColumn="0" w:lastColumn="0" w:oddVBand="0" w:evenVBand="0" w:oddHBand="0" w:evenHBand="0" w:firstRowFirstColumn="0" w:firstRowLastColumn="0" w:lastRowFirstColumn="0" w:lastRowLastColumn="0"/>
+              <w:rPr>
+                <w:lang w:val="en-GB"/>
+              </w:rPr>
+            </w:pPr>
+            <w:r>
+              <w:rPr>
+                <w:lang w:val="en-GB"/>
+              </w:rPr>
+              <w:t>Duration</w:t>
+            </w:r>
+          </w:p>
+        </w:tc>
+        <w:tc>
+          <w:tcPr>
+            <w:tcW w:w="1276" w:type="dxa"/>
+          </w:tcPr>
+          <w:p>
+            <w:pPr>
+              <w:cnfStyle w:val="100000000000" w:firstRow="1" w:lastRow="0" w:firstColumn="0" w:lastColumn="0" w:oddVBand="0" w:evenVBand="0" w:oddHBand="0" w:evenHBand="0" w:firstRowFirstColumn="0" w:firstRowLastColumn="0" w:lastRowFirstColumn="0" w:lastRowLastColumn="0"/>
+              <w:rPr>
+                <w:lang w:val="en-GB"/>
+              </w:rPr>
+            </w:pPr>
+            <w:r>
+              <w:rPr>
+                <w:lang w:val="en-GB"/>
+              </w:rPr>
+              <w:t>Total costs</w:t>
+            </w:r>
+          </w:p>
+        </w:tc>
+      </w:tr>
+      <w:tr>
+        <w:trPr>
+          <w:cnfStyle w:val="000000100000" w:firstRow="0" w:lastRow="0" w:firstColumn="0" w:lastColumn="0" w:oddVBand="0" w:evenVBand="0" w:oddHBand="1" w:evenHBand="0" w:firstRowFirstColumn="0" w:firstRowLastColumn="0" w:lastRowFirstColumn="0" w:lastRowLastColumn="0"/>
+        </w:trPr>
+        <w:tc>
+          <w:tcPr>
+            <w:cnfStyle w:val="001000000000" w:firstRow="0" w:lastRow="0" w:firstColumn="1" w:lastColumn="0" w:oddVBand="0" w:evenVBand="0" w:oddHBand="0" w:evenHBand="0" w:firstRowFirstColumn="0" w:firstRowLastColumn="0" w:lastRowFirstColumn="0" w:lastRowLastColumn="0"/>
+            <w:tcW w:w="2265" w:type="dxa"/>
+          </w:tcPr>
+          <w:p>
+            <w:pPr>
+              <w:rPr>
+                <w:lang w:val="en-GB"/>
+              </w:rPr>
+            </w:pPr>
+            <w:r>
+              <w:rPr>
+                <w:lang w:val="en-GB"/>
+              </w:rPr>
+              <w:t>Office costs</w:t>
+            </w:r>
+          </w:p>
+        </w:tc>
+        <w:tc>
+          <w:tcPr>
+            <w:tcW w:w="1274" w:type="dxa"/>
+          </w:tcPr>
+          <w:p>
+            <w:pPr>
+              <w:cnfStyle w:val="000000100000" w:firstRow="0" w:lastRow="0" w:firstColumn="0" w:lastColumn="0" w:oddVBand="0" w:evenVBand="0" w:oddHBand="1" w:evenHBand="0" w:firstRowFirstColumn="0" w:firstRowLastColumn="0" w:lastRowFirstColumn="0" w:lastRowLastColumn="0"/>
+              <w:rPr>
+                <w:lang w:val="en-GB"/>
+              </w:rPr>
+            </w:pPr>
+            <w:r>
+              <w:rPr>
+                <w:lang w:val="en-GB"/>
+              </w:rPr>
+              <w:t>760 €</w:t>
+            </w:r>
+          </w:p>
+        </w:tc>
+        <w:tc>
+          <w:tcPr>
+            <w:tcW w:w="1276" w:type="dxa"/>
+          </w:tcPr>
+          <w:p>
+            <w:pPr>
+              <w:cnfStyle w:val="000000100000" w:firstRow="0" w:lastRow="0" w:firstColumn="0" w:lastColumn="0" w:oddVBand="0" w:evenVBand="0" w:oddHBand="1" w:evenHBand="0" w:firstRowFirstColumn="0" w:firstRowLastColumn="0" w:lastRowFirstColumn="0" w:lastRowLastColumn="0"/>
+              <w:rPr>
+                <w:lang w:val="en-GB"/>
+              </w:rPr>
+            </w:pPr>
+            <w:r>
+              <w:rPr>
+                <w:lang w:val="en-GB"/>
+              </w:rPr>
+              <w:t>6 months</w:t>
+            </w:r>
+          </w:p>
+        </w:tc>
+        <w:tc>
+          <w:tcPr>
+            <w:tcW w:w="1276" w:type="dxa"/>
+          </w:tcPr>
+          <w:p>
+            <w:pPr>
+              <w:jc w:val="right"/>
+              <w:cnfStyle w:val="000000100000" w:firstRow="0" w:lastRow="0" w:firstColumn="0" w:lastColumn="0" w:oddVBand="0" w:evenVBand="0" w:oddHBand="1" w:evenHBand="0" w:firstRowFirstColumn="0" w:firstRowLastColumn="0" w:lastRowFirstColumn="0" w:lastRowLastColumn="0"/>
+              <w:rPr>
+                <w:lang w:val="en-GB"/>
+              </w:rPr>
+            </w:pPr>
+            <w:r>
+              <w:rPr>
+                <w:lang w:val="en-GB"/>
+              </w:rPr>
+              <w:t>4.560 €</w:t>
+            </w:r>
+          </w:p>
+        </w:tc>
+      </w:tr>
+      <w:tr>
+        <w:tc>
+          <w:tcPr>
+            <w:cnfStyle w:val="001000000000" w:firstRow="0" w:lastRow="0" w:firstColumn="1" w:lastColumn="0" w:oddVBand="0" w:evenVBand="0" w:oddHBand="0" w:evenHBand="0" w:firstRowFirstColumn="0" w:firstRowLastColumn="0" w:lastRowFirstColumn="0" w:lastRowLastColumn="0"/>
+            <w:tcW w:w="2265" w:type="dxa"/>
+          </w:tcPr>
+          <w:p>
+            <w:pPr>
+              <w:rPr>
+                <w:lang w:val="en-GB"/>
+              </w:rPr>
+            </w:pPr>
+            <w:r>
+              <w:rPr>
+                <w:lang w:val="en-GB"/>
+              </w:rPr>
+              <w:t>Internet</w:t>
+            </w:r>
+          </w:p>
+        </w:tc>
+        <w:tc>
+          <w:tcPr>
+            <w:tcW w:w="1274" w:type="dxa"/>
+          </w:tcPr>
+          <w:p>
+            <w:pPr>
+              <w:cnfStyle w:val="000000000000" w:firstRow="0" w:lastRow="0" w:firstColumn="0" w:lastColumn="0" w:oddVBand="0" w:evenVBand="0" w:oddHBand="0" w:evenHBand="0" w:firstRowFirstColumn="0" w:firstRowLastColumn="0" w:lastRowFirstColumn="0" w:lastRowLastColumn="0"/>
+              <w:rPr>
+                <w:lang w:val="en-GB"/>
+              </w:rPr>
+            </w:pPr>
+            <w:r>
+              <w:rPr>
+                <w:lang w:val="en-GB"/>
+              </w:rPr>
+              <w:t>50 €</w:t>
+            </w:r>
+          </w:p>
+        </w:tc>
+        <w:tc>
+          <w:tcPr>
+            <w:tcW w:w="1276" w:type="dxa"/>
+          </w:tcPr>
+          <w:p>
+            <w:pPr>
+              <w:cnfStyle w:val="000000000000" w:firstRow="0" w:lastRow="0" w:firstColumn="0" w:lastColumn="0" w:oddVBand="0" w:evenVBand="0" w:oddHBand="0" w:evenHBand="0" w:firstRowFirstColumn="0" w:firstRowLastColumn="0" w:lastRowFirstColumn="0" w:lastRowLastColumn="0"/>
+              <w:rPr>
+                <w:lang w:val="en-GB"/>
+              </w:rPr>
+            </w:pPr>
+            <w:r>
+              <w:rPr>
+                <w:lang w:val="en-GB"/>
+              </w:rPr>
+              <w:t>24</w:t>
+            </w:r>
+            <w:r>
+              <w:rPr>
+                <w:lang w:val="en-GB"/>
+              </w:rPr>
+              <w:t xml:space="preserve"> months</w:t>
+            </w:r>
+          </w:p>
+        </w:tc>
+        <w:tc>
+          <w:tcPr>
+            <w:tcW w:w="1276" w:type="dxa"/>
+          </w:tcPr>
+          <w:p>
+            <w:pPr>
+              <w:jc w:val="right"/>
+              <w:cnfStyle w:val="000000000000" w:firstRow="0" w:lastRow="0" w:firstColumn="0" w:lastColumn="0" w:oddVBand="0" w:evenVBand="0" w:oddHBand="0" w:evenHBand="0" w:firstRowFirstColumn="0" w:firstRowLastColumn="0" w:lastRowFirstColumn="0" w:lastRowLastColumn="0"/>
+              <w:rPr>
+                <w:lang w:val="en-GB"/>
+              </w:rPr>
+            </w:pPr>
+            <w:r>
+              <w:rPr>
+                <w:lang w:val="en-GB"/>
+              </w:rPr>
+              <w:t>1.200 €</w:t>
+            </w:r>
+          </w:p>
+        </w:tc>
+      </w:tr>
+      <w:tr>
+        <w:trPr>
+          <w:cnfStyle w:val="000000100000" w:firstRow="0" w:lastRow="0" w:firstColumn="0" w:lastColumn="0" w:oddVBand="0" w:evenVBand="0" w:oddHBand="1" w:evenHBand="0" w:firstRowFirstColumn="0" w:firstRowLastColumn="0" w:lastRowFirstColumn="0" w:lastRowLastColumn="0"/>
+        </w:trPr>
+        <w:tc>
+          <w:tcPr>
+            <w:cnfStyle w:val="001000000000" w:firstRow="0" w:lastRow="0" w:firstColumn="1" w:lastColumn="0" w:oddVBand="0" w:evenVBand="0" w:oddHBand="0" w:evenHBand="0" w:firstRowFirstColumn="0" w:firstRowLastColumn="0" w:lastRowFirstColumn="0" w:lastRowLastColumn="0"/>
+            <w:tcW w:w="2265" w:type="dxa"/>
+            <w:tcBorders>
+              <w:bottom w:val="single" w:sz="8" w:space="0" w:color="595959" w:themeColor="text1" w:themeTint="A6"/>
+            </w:tcBorders>
+          </w:tcPr>
+          <w:p>
+            <w:pPr>
+              <w:rPr>
+                <w:lang w:val="en-GB"/>
+              </w:rPr>
+            </w:pPr>
+            <w:r>
+              <w:rPr>
+                <w:lang w:val="en-GB"/>
+              </w:rPr>
+              <w:t>Additional costs</w:t>
+            </w:r>
+          </w:p>
+        </w:tc>
+        <w:tc>
+          <w:tcPr>
+            <w:tcW w:w="1274" w:type="dxa"/>
+            <w:tcBorders>
+              <w:bottom w:val="single" w:sz="8" w:space="0" w:color="595959" w:themeColor="text1" w:themeTint="A6"/>
+            </w:tcBorders>
+          </w:tcPr>
+          <w:p>
+            <w:pPr>
+              <w:cnfStyle w:val="000000100000" w:firstRow="0" w:lastRow="0" w:firstColumn="0" w:lastColumn="0" w:oddVBand="0" w:evenVBand="0" w:oddHBand="1" w:evenHBand="0" w:firstRowFirstColumn="0" w:firstRowLastColumn="0" w:lastRowFirstColumn="0" w:lastRowLastColumn="0"/>
+              <w:rPr>
+                <w:lang w:val="en-GB"/>
+              </w:rPr>
+            </w:pPr>
+            <w:r>
+              <w:rPr>
+                <w:lang w:val="en-GB"/>
+              </w:rPr>
+              <w:t>100 €</w:t>
+            </w:r>
+          </w:p>
+        </w:tc>
+        <w:tc>
+          <w:tcPr>
+            <w:tcW w:w="1276" w:type="dxa"/>
+            <w:tcBorders>
+              <w:bottom w:val="single" w:sz="8" w:space="0" w:color="595959" w:themeColor="text1" w:themeTint="A6"/>
+            </w:tcBorders>
+          </w:tcPr>
+          <w:p>
+            <w:pPr>
+              <w:cnfStyle w:val="000000100000" w:firstRow="0" w:lastRow="0" w:firstColumn="0" w:lastColumn="0" w:oddVBand="0" w:evenVBand="0" w:oddHBand="1" w:evenHBand="0" w:firstRowFirstColumn="0" w:firstRowLastColumn="0" w:lastRowFirstColumn="0" w:lastRowLastColumn="0"/>
+              <w:rPr>
+                <w:lang w:val="en-GB"/>
+              </w:rPr>
+            </w:pPr>
+            <w:r>
+              <w:rPr>
+                <w:lang w:val="en-GB"/>
+              </w:rPr>
+              <w:t>6 months</w:t>
+            </w:r>
+          </w:p>
+        </w:tc>
+        <w:tc>
+          <w:tcPr>
+            <w:tcW w:w="1276" w:type="dxa"/>
+            <w:tcBorders>
+              <w:bottom w:val="single" w:sz="8" w:space="0" w:color="595959" w:themeColor="text1" w:themeTint="A6"/>
+            </w:tcBorders>
+          </w:tcPr>
+          <w:p>
+            <w:pPr>
+              <w:jc w:val="right"/>
+              <w:cnfStyle w:val="000000100000" w:firstRow="0" w:lastRow="0" w:firstColumn="0" w:lastColumn="0" w:oddVBand="0" w:evenVBand="0" w:oddHBand="1" w:evenHBand="0" w:firstRowFirstColumn="0" w:firstRowLastColumn="0" w:lastRowFirstColumn="0" w:lastRowLastColumn="0"/>
+              <w:rPr>
+                <w:lang w:val="en-GB"/>
+              </w:rPr>
+            </w:pPr>
+            <w:r>
+              <w:rPr>
+                <w:lang w:val="en-GB"/>
+              </w:rPr>
+              <w:t>600 €</w:t>
+            </w:r>
+          </w:p>
+        </w:tc>
+      </w:tr>
+      <w:tr>
+        <w:tc>
+          <w:tcPr>
+            <w:cnfStyle w:val="001000000000" w:firstRow="0" w:lastRow="0" w:firstColumn="1" w:lastColumn="0" w:oddVBand="0" w:evenVBand="0" w:oddHBand="0" w:evenHBand="0" w:firstRowFirstColumn="0" w:firstRowLastColumn="0" w:lastRowFirstColumn="0" w:lastRowLastColumn="0"/>
+            <w:tcW w:w="2265" w:type="dxa"/>
+            <w:tcBorders>
+              <w:top w:val="single" w:sz="8" w:space="0" w:color="595959" w:themeColor="text1" w:themeTint="A6"/>
+            </w:tcBorders>
+          </w:tcPr>
+          <w:p>
+            <w:pPr>
+              <w:rPr>
+                <w:lang w:val="en-GB"/>
+              </w:rPr>
+            </w:pPr>
+            <w:r>
+              <w:rPr>
+                <w:lang w:val="en-GB"/>
+              </w:rPr>
+              <w:t>TOTAL</w:t>
+            </w:r>
+          </w:p>
+        </w:tc>
+        <w:tc>
+          <w:tcPr>
+            <w:tcW w:w="1274" w:type="dxa"/>
+            <w:tcBorders>
+              <w:top w:val="single" w:sz="8" w:space="0" w:color="595959" w:themeColor="text1" w:themeTint="A6"/>
+              <w:right w:val="nil"/>
+            </w:tcBorders>
+            <w:shd w:val="clear" w:color="auto" w:fill="FFFFFF" w:themeFill="background1"/>
+          </w:tcPr>
+          <w:p>
+            <w:pPr>
+              <w:cnfStyle w:val="000000000000" w:firstRow="0" w:lastRow="0" w:firstColumn="0" w:lastColumn="0" w:oddVBand="0" w:evenVBand="0" w:oddHBand="0" w:evenHBand="0" w:firstRowFirstColumn="0" w:firstRowLastColumn="0" w:lastRowFirstColumn="0" w:lastRowLastColumn="0"/>
+              <w:rPr>
+                <w:lang w:val="en-GB"/>
+              </w:rPr>
+            </w:pPr>
+          </w:p>
+        </w:tc>
+        <w:tc>
+          <w:tcPr>
+            <w:tcW w:w="1276" w:type="dxa"/>
+            <w:tcBorders>
+              <w:top w:val="single" w:sz="8" w:space="0" w:color="595959" w:themeColor="text1" w:themeTint="A6"/>
+              <w:left w:val="nil"/>
+              <w:right w:val="single" w:sz="8" w:space="0" w:color="595959" w:themeColor="text1" w:themeTint="A6"/>
+            </w:tcBorders>
+            <w:shd w:val="clear" w:color="auto" w:fill="FFFFFF" w:themeFill="background1"/>
+          </w:tcPr>
+          <w:p>
+            <w:pPr>
+              <w:cnfStyle w:val="000000000000" w:firstRow="0" w:lastRow="0" w:firstColumn="0" w:lastColumn="0" w:oddVBand="0" w:evenVBand="0" w:oddHBand="0" w:evenHBand="0" w:firstRowFirstColumn="0" w:firstRowLastColumn="0" w:lastRowFirstColumn="0" w:lastRowLastColumn="0"/>
+              <w:rPr>
+                <w:lang w:val="en-GB"/>
+              </w:rPr>
+            </w:pPr>
+          </w:p>
+        </w:tc>
+        <w:tc>
+          <w:tcPr>
+            <w:tcW w:w="1276" w:type="dxa"/>
+            <w:tcBorders>
+              <w:top w:val="single" w:sz="8" w:space="0" w:color="595959" w:themeColor="text1" w:themeTint="A6"/>
+              <w:left w:val="single" w:sz="8" w:space="0" w:color="595959" w:themeColor="text1" w:themeTint="A6"/>
+              <w:bottom w:val="single" w:sz="8" w:space="0" w:color="595959" w:themeColor="text1" w:themeTint="A6"/>
+              <w:right w:val="single" w:sz="8" w:space="0" w:color="595959" w:themeColor="text1" w:themeTint="A6"/>
+            </w:tcBorders>
+          </w:tcPr>
+          <w:p>
+            <w:pPr>
+              <w:jc w:val="right"/>
+              <w:cnfStyle w:val="000000000000" w:firstRow="0" w:lastRow="0" w:firstColumn="0" w:lastColumn="0" w:oddVBand="0" w:evenVBand="0" w:oddHBand="0" w:evenHBand="0" w:firstRowFirstColumn="0" w:firstRowLastColumn="0" w:lastRowFirstColumn="0" w:lastRowLastColumn="0"/>
+              <w:rPr>
+                <w:lang w:val="en-GB"/>
+              </w:rPr>
+            </w:pPr>
+            <w:r>
+              <w:rPr>
+                <w:lang w:val="en-GB"/>
+              </w:rPr>
+              <w:t>6.350 €</w:t>
+            </w:r>
+          </w:p>
+        </w:tc>
+      </w:tr>
+    </w:tbl>
+    <w:p>
+      <w:pPr>
+        <w:rPr>
+          <w:lang w:val="en-GB"/>
+        </w:rPr>
+      </w:pPr>
     </w:p>
     <w:p>
       <w:pPr>
@@ -5319,6 +8607,202 @@
       </w:r>
       <w:bookmarkEnd w:id="9"/>
     </w:p>
+    <w:p>
+      <w:pPr>
+        <w:jc w:val="left"/>
+        <w:rPr>
+          <w:lang w:val="en-GB"/>
+        </w:rPr>
+      </w:pPr>
+      <w:r>
+        <w:rPr>
+          <w:lang w:val="en-GB"/>
+        </w:rPr>
+        <w:t>We now have to add a profit to the costs incurred for the project. For the profit, we choose a mark-up of 30% after the risk analysis. This results in the following offer for the client:</w:t>
+      </w:r>
+    </w:p>
+    <w:p>
+      <w:pPr>
+        <w:jc w:val="left"/>
+        <w:rPr>
+          <w:lang w:val="en-GB"/>
+        </w:rPr>
+      </w:pPr>
+    </w:p>
+    <w:tbl>
+      <w:tblPr>
+        <w:tblStyle w:val="Gitternetztabelle5dunkelAkzent3"/>
+        <w:tblW w:w="0" w:type="auto"/>
+        <w:tblLook w:val="04A0" w:firstRow="1" w:lastRow="0" w:firstColumn="1" w:lastColumn="0" w:noHBand="0" w:noVBand="1"/>
+      </w:tblPr>
+      <w:tblGrid>
+        <w:gridCol w:w="1696"/>
+        <w:gridCol w:w="1560"/>
+      </w:tblGrid>
+      <w:tr>
+        <w:trPr>
+          <w:cnfStyle w:val="100000000000" w:firstRow="1" w:lastRow="0" w:firstColumn="0" w:lastColumn="0" w:oddVBand="0" w:evenVBand="0" w:oddHBand="0" w:evenHBand="0" w:firstRowFirstColumn="0" w:firstRowLastColumn="0" w:lastRowFirstColumn="0" w:lastRowLastColumn="0"/>
+        </w:trPr>
+        <w:tc>
+          <w:tcPr>
+            <w:cnfStyle w:val="001000000000" w:firstRow="0" w:lastRow="0" w:firstColumn="1" w:lastColumn="0" w:oddVBand="0" w:evenVBand="0" w:oddHBand="0" w:evenHBand="0" w:firstRowFirstColumn="0" w:firstRowLastColumn="0" w:lastRowFirstColumn="0" w:lastRowLastColumn="0"/>
+            <w:tcW w:w="1696" w:type="dxa"/>
+            <w:tcBorders>
+              <w:right w:val="single" w:sz="4" w:space="0" w:color="FFFFFF" w:themeColor="background1"/>
+            </w:tcBorders>
+          </w:tcPr>
+          <w:p>
+            <w:pPr>
+              <w:jc w:val="left"/>
+              <w:rPr>
+                <w:lang w:val="en-GB"/>
+              </w:rPr>
+            </w:pPr>
+            <w:r>
+              <w:rPr>
+                <w:lang w:val="en-GB"/>
+              </w:rPr>
+              <w:t>Costs</w:t>
+            </w:r>
+          </w:p>
+        </w:tc>
+        <w:tc>
+          <w:tcPr>
+            <w:tcW w:w="1560" w:type="dxa"/>
+            <w:tcBorders>
+              <w:left w:val="single" w:sz="4" w:space="0" w:color="FFFFFF" w:themeColor="background1"/>
+            </w:tcBorders>
+            <w:shd w:val="clear" w:color="auto" w:fill="EDEDED" w:themeFill="accent3" w:themeFillTint="33"/>
+          </w:tcPr>
+          <w:p>
+            <w:pPr>
+              <w:jc w:val="right"/>
+              <w:cnfStyle w:val="100000000000" w:firstRow="1" w:lastRow="0" w:firstColumn="0" w:lastColumn="0" w:oddVBand="0" w:evenVBand="0" w:oddHBand="0" w:evenHBand="0" w:firstRowFirstColumn="0" w:firstRowLastColumn="0" w:lastRowFirstColumn="0" w:lastRowLastColumn="0"/>
+              <w:rPr>
+                <w:b w:val="0"/>
+                <w:bCs w:val="0"/>
+                <w:color w:val="auto"/>
+                <w:lang w:val="en-GB"/>
+              </w:rPr>
+            </w:pPr>
+            <w:r>
+              <w:rPr>
+                <w:b w:val="0"/>
+                <w:bCs w:val="0"/>
+                <w:color w:val="auto"/>
+                <w:lang w:val="en-GB"/>
+              </w:rPr>
+              <w:t>31.087,50 €</w:t>
+            </w:r>
+          </w:p>
+        </w:tc>
+      </w:tr>
+      <w:tr>
+        <w:trPr>
+          <w:cnfStyle w:val="000000100000" w:firstRow="0" w:lastRow="0" w:firstColumn="0" w:lastColumn="0" w:oddVBand="0" w:evenVBand="0" w:oddHBand="1" w:evenHBand="0" w:firstRowFirstColumn="0" w:firstRowLastColumn="0" w:lastRowFirstColumn="0" w:lastRowLastColumn="0"/>
+        </w:trPr>
+        <w:tc>
+          <w:tcPr>
+            <w:cnfStyle w:val="001000000000" w:firstRow="0" w:lastRow="0" w:firstColumn="1" w:lastColumn="0" w:oddVBand="0" w:evenVBand="0" w:oddHBand="0" w:evenHBand="0" w:firstRowFirstColumn="0" w:firstRowLastColumn="0" w:lastRowFirstColumn="0" w:lastRowLastColumn="0"/>
+            <w:tcW w:w="1696" w:type="dxa"/>
+          </w:tcPr>
+          <w:p>
+            <w:pPr>
+              <w:jc w:val="left"/>
+              <w:rPr>
+                <w:lang w:val="en-GB"/>
+              </w:rPr>
+            </w:pPr>
+            <w:r>
+              <w:rPr>
+                <w:lang w:val="en-GB"/>
+              </w:rPr>
+              <w:t>Profit</w:t>
+            </w:r>
+            <w:r>
+              <w:rPr>
+                <w:lang w:val="en-GB"/>
+              </w:rPr>
+              <w:t xml:space="preserve"> (30 %)</w:t>
+            </w:r>
+          </w:p>
+        </w:tc>
+        <w:tc>
+          <w:tcPr>
+            <w:tcW w:w="1560" w:type="dxa"/>
+            <w:tcBorders>
+              <w:bottom w:val="single" w:sz="8" w:space="0" w:color="595959" w:themeColor="text1" w:themeTint="A6"/>
+            </w:tcBorders>
+          </w:tcPr>
+          <w:p>
+            <w:pPr>
+              <w:jc w:val="right"/>
+              <w:cnfStyle w:val="000000100000" w:firstRow="0" w:lastRow="0" w:firstColumn="0" w:lastColumn="0" w:oddVBand="0" w:evenVBand="0" w:oddHBand="1" w:evenHBand="0" w:firstRowFirstColumn="0" w:firstRowLastColumn="0" w:lastRowFirstColumn="0" w:lastRowLastColumn="0"/>
+              <w:rPr>
+                <w:lang w:val="en-GB"/>
+              </w:rPr>
+            </w:pPr>
+            <w:r>
+              <w:rPr>
+                <w:lang w:val="en-GB"/>
+              </w:rPr>
+              <w:t>9.326,25 €</w:t>
+            </w:r>
+          </w:p>
+        </w:tc>
+      </w:tr>
+      <w:tr>
+        <w:tc>
+          <w:tcPr>
+            <w:cnfStyle w:val="001000000000" w:firstRow="0" w:lastRow="0" w:firstColumn="1" w:lastColumn="0" w:oddVBand="0" w:evenVBand="0" w:oddHBand="0" w:evenHBand="0" w:firstRowFirstColumn="0" w:firstRowLastColumn="0" w:lastRowFirstColumn="0" w:lastRowLastColumn="0"/>
+            <w:tcW w:w="1696" w:type="dxa"/>
+            <w:tcBorders>
+              <w:right w:val="single" w:sz="8" w:space="0" w:color="595959" w:themeColor="text1" w:themeTint="A6"/>
+            </w:tcBorders>
+          </w:tcPr>
+          <w:p>
+            <w:pPr>
+              <w:jc w:val="left"/>
+              <w:rPr>
+                <w:lang w:val="en-GB"/>
+              </w:rPr>
+            </w:pPr>
+            <w:r>
+              <w:rPr>
+                <w:lang w:val="en-GB"/>
+              </w:rPr>
+              <w:t>Offer</w:t>
+            </w:r>
+          </w:p>
+        </w:tc>
+        <w:tc>
+          <w:tcPr>
+            <w:tcW w:w="1560" w:type="dxa"/>
+            <w:tcBorders>
+              <w:top w:val="single" w:sz="8" w:space="0" w:color="595959" w:themeColor="text1" w:themeTint="A6"/>
+              <w:left w:val="single" w:sz="8" w:space="0" w:color="595959" w:themeColor="text1" w:themeTint="A6"/>
+              <w:bottom w:val="single" w:sz="8" w:space="0" w:color="595959" w:themeColor="text1" w:themeTint="A6"/>
+              <w:right w:val="single" w:sz="8" w:space="0" w:color="595959" w:themeColor="text1" w:themeTint="A6"/>
+            </w:tcBorders>
+          </w:tcPr>
+          <w:p>
+            <w:pPr>
+              <w:jc w:val="right"/>
+              <w:cnfStyle w:val="000000000000" w:firstRow="0" w:lastRow="0" w:firstColumn="0" w:lastColumn="0" w:oddVBand="0" w:evenVBand="0" w:oddHBand="0" w:evenHBand="0" w:firstRowFirstColumn="0" w:firstRowLastColumn="0" w:lastRowFirstColumn="0" w:lastRowLastColumn="0"/>
+              <w:rPr>
+                <w:lang w:val="en-GB"/>
+              </w:rPr>
+            </w:pPr>
+            <w:r>
+              <w:rPr>
+                <w:lang w:val="en-GB"/>
+              </w:rPr>
+              <w:t>40.413,75 €</w:t>
+            </w:r>
+          </w:p>
+        </w:tc>
+      </w:tr>
+    </w:tbl>
     <w:p>
       <w:pPr>
         <w:jc w:val="left"/>
@@ -5858,6 +9342,25 @@
   </w:footnote>
   <w:footnote w:type="continuationNotice" w:id="1">
     <w:p/>
+  </w:footnote>
+  <w:footnote w:id="2">
+    <w:p>
+      <w:pPr>
+        <w:pStyle w:val="Funotentext"/>
+      </w:pPr>
+      <w:r>
+        <w:rPr>
+          <w:rStyle w:val="Funotenzeichen"/>
+        </w:rPr>
+        <w:footnoteRef/>
+      </w:r>
+      <w:r>
+        <w:t xml:space="preserve"> (Source: </w:t>
+      </w:r>
+      <w:r>
+        <w:t>stepstone.de)</w:t>
+      </w:r>
+    </w:p>
   </w:footnote>
 </w:footnotes>
 </file>
@@ -7206,7 +10709,7 @@
   <w:style w:type="paragraph" w:default="1" w:styleId="Standard">
     <w:name w:val="Normal"/>
     <w:qFormat/>
-    <w:rsid w:val="007C6184"/>
+    <w:rsid w:val="00123278"/>
     <w:pPr>
       <w:jc w:val="both"/>
     </w:pPr>
@@ -22216,27 +25719,27 @@
 </file>
 
 <file path=customXml/item1.xml><?xml version="1.0" encoding="utf-8"?>
-<b:Sources xmlns:b="http://schemas.openxmlformats.org/officeDocument/2006/bibliography" xmlns="http://schemas.openxmlformats.org/officeDocument/2006/bibliography" SelectedStyle="\IEEE2006OfficeOnline.xsl" StyleName="IEEE" Version="2006"/>
-</file>
-
-<file path=customXml/item2.xml><?xml version="1.0" encoding="utf-8"?>
 <w:settings xmlns:w="http://schemas.openxmlformats.org/wordprocessingml/2006/main">
   <w:SpecialFormsHighlight w:val="c9c8ff"/>
 </w:settings>
 </file>
 
+<file path=customXml/item2.xml><?xml version="1.0" encoding="utf-8"?>
+<b:Sources xmlns:b="http://schemas.openxmlformats.org/officeDocument/2006/bibliography" xmlns="http://schemas.openxmlformats.org/officeDocument/2006/bibliography" SelectedStyle="\IEEE2006OfficeOnline.xsl" StyleName="IEEE" Version="2006"/>
+</file>
+
 <file path=customXml/itemProps1.xml><?xml version="1.0" encoding="utf-8"?>
+<ds:datastoreItem xmlns:ds="http://schemas.openxmlformats.org/officeDocument/2006/customXml" ds:itemID="{5D0AEA6B-E499-4EEF-98A3-AFBB261C493E}">
+  <ds:schemaRefs>
+    <ds:schemaRef ds:uri="http://schemas.openxmlformats.org/wordprocessingml/2006/main"/>
+  </ds:schemaRefs>
+</ds:datastoreItem>
+</file>
+
+<file path=customXml/itemProps2.xml><?xml version="1.0" encoding="utf-8"?>
 <ds:datastoreItem xmlns:ds="http://schemas.openxmlformats.org/officeDocument/2006/customXml" ds:itemID="{BE1DE174-B164-4223-9BBC-61758B77F086}">
   <ds:schemaRefs>
     <ds:schemaRef ds:uri="http://schemas.openxmlformats.org/officeDocument/2006/bibliography"/>
   </ds:schemaRefs>
 </ds:datastoreItem>
-</file>
-
-<file path=customXml/itemProps2.xml><?xml version="1.0" encoding="utf-8"?>
-<ds:datastoreItem xmlns:ds="http://schemas.openxmlformats.org/officeDocument/2006/customXml" ds:itemID="{5D0AEA6B-E499-4EEF-98A3-AFBB261C493E}">
-  <ds:schemaRefs>
-    <ds:schemaRef ds:uri="http://schemas.openxmlformats.org/wordprocessingml/2006/main"/>
-  </ds:schemaRefs>
-</ds:datastoreItem>
 </file>
</xml_diff>